<commit_message>
micro data tags and fb og tags added
</commit_message>
<xml_diff>
--- a/CSCB700 Search Engine Optimization in Web/Project.docx
+++ b/CSCB700 Search Engine Optimization in Web/Project.docx
@@ -17,7 +17,6 @@
           <w:szCs w:val="36"/>
         </w:rPr>
       </w:pPr>
-      <w:bookmarkStart w:id="0" w:name="_GoBack"/>
       <w:r>
         <w:rPr>
           <w:rFonts w:cstheme="minorHAnsi"/>
@@ -92,7 +91,6 @@
       </w:r>
       <w:proofErr w:type="spellEnd"/>
     </w:p>
-    <w:bookmarkEnd w:id="0"/>
     <w:p>
       <w:pPr>
         <w:autoSpaceDE w:val="0"/>
@@ -565,15 +563,17 @@
           <w:color w:val="000000" w:themeColor="text1"/>
           <w:sz w:val="24"/>
           <w:szCs w:val="24"/>
-        </w:rPr>
-      </w:pPr>
-      <w:proofErr w:type="spellStart"/>
-      <w:r>
-        <w:rPr>
-          <w:rFonts w:cstheme="minorHAnsi"/>
-          <w:color w:val="000000" w:themeColor="text1"/>
-          <w:sz w:val="24"/>
-          <w:szCs w:val="24"/>
+          <w:highlight w:val="green"/>
+        </w:rPr>
+      </w:pPr>
+      <w:proofErr w:type="spellStart"/>
+      <w:r>
+        <w:rPr>
+          <w:rFonts w:cstheme="minorHAnsi"/>
+          <w:color w:val="000000" w:themeColor="text1"/>
+          <w:sz w:val="24"/>
+          <w:szCs w:val="24"/>
+          <w:highlight w:val="green"/>
         </w:rPr>
         <w:t>Да</w:t>
       </w:r>
@@ -584,16 +584,18 @@
           <w:color w:val="000000" w:themeColor="text1"/>
           <w:sz w:val="24"/>
           <w:szCs w:val="24"/>
-        </w:rPr>
-        <w:t xml:space="preserve"> </w:t>
-      </w:r>
-      <w:proofErr w:type="spellStart"/>
-      <w:r>
-        <w:rPr>
-          <w:rFonts w:cstheme="minorHAnsi"/>
-          <w:color w:val="000000" w:themeColor="text1"/>
-          <w:sz w:val="24"/>
-          <w:szCs w:val="24"/>
+          <w:highlight w:val="green"/>
+        </w:rPr>
+        <w:t xml:space="preserve"> </w:t>
+      </w:r>
+      <w:proofErr w:type="spellStart"/>
+      <w:r>
+        <w:rPr>
+          <w:rFonts w:cstheme="minorHAnsi"/>
+          <w:color w:val="000000" w:themeColor="text1"/>
+          <w:sz w:val="24"/>
+          <w:szCs w:val="24"/>
+          <w:highlight w:val="green"/>
         </w:rPr>
         <w:t>има</w:t>
       </w:r>
@@ -604,16 +606,18 @@
           <w:color w:val="000000" w:themeColor="text1"/>
           <w:sz w:val="24"/>
           <w:szCs w:val="24"/>
-        </w:rPr>
-        <w:t xml:space="preserve"> </w:t>
-      </w:r>
-      <w:proofErr w:type="spellStart"/>
-      <w:r>
-        <w:rPr>
-          <w:rFonts w:cstheme="minorHAnsi"/>
-          <w:color w:val="000000" w:themeColor="text1"/>
-          <w:sz w:val="24"/>
-          <w:szCs w:val="24"/>
+          <w:highlight w:val="green"/>
+        </w:rPr>
+        <w:t xml:space="preserve"> </w:t>
+      </w:r>
+      <w:proofErr w:type="spellStart"/>
+      <w:r>
+        <w:rPr>
+          <w:rFonts w:cstheme="minorHAnsi"/>
+          <w:color w:val="000000" w:themeColor="text1"/>
+          <w:sz w:val="24"/>
+          <w:szCs w:val="24"/>
+          <w:highlight w:val="green"/>
         </w:rPr>
         <w:t>домейн</w:t>
       </w:r>
@@ -635,15 +639,17 @@
           <w:color w:val="000000" w:themeColor="text1"/>
           <w:sz w:val="24"/>
           <w:szCs w:val="24"/>
-        </w:rPr>
-      </w:pPr>
-      <w:proofErr w:type="spellStart"/>
-      <w:r>
-        <w:rPr>
-          <w:rFonts w:cstheme="minorHAnsi"/>
-          <w:color w:val="000000" w:themeColor="text1"/>
-          <w:sz w:val="24"/>
-          <w:szCs w:val="24"/>
+          <w:highlight w:val="green"/>
+        </w:rPr>
+      </w:pPr>
+      <w:proofErr w:type="spellStart"/>
+      <w:r>
+        <w:rPr>
+          <w:rFonts w:cstheme="minorHAnsi"/>
+          <w:color w:val="000000" w:themeColor="text1"/>
+          <w:sz w:val="24"/>
+          <w:szCs w:val="24"/>
+          <w:highlight w:val="green"/>
         </w:rPr>
         <w:t>Да</w:t>
       </w:r>
@@ -654,6 +660,7 @@
           <w:color w:val="000000" w:themeColor="text1"/>
           <w:sz w:val="24"/>
           <w:szCs w:val="24"/>
+          <w:highlight w:val="green"/>
         </w:rPr>
         <w:t xml:space="preserve"> е </w:t>
       </w:r>
@@ -664,6 +671,7 @@
           <w:color w:val="000000" w:themeColor="text1"/>
           <w:sz w:val="24"/>
           <w:szCs w:val="24"/>
+          <w:highlight w:val="green"/>
         </w:rPr>
         <w:t>на</w:t>
       </w:r>
@@ -674,16 +682,18 @@
           <w:color w:val="000000" w:themeColor="text1"/>
           <w:sz w:val="24"/>
           <w:szCs w:val="24"/>
-        </w:rPr>
-        <w:t xml:space="preserve"> </w:t>
-      </w:r>
-      <w:proofErr w:type="spellStart"/>
-      <w:r>
-        <w:rPr>
-          <w:rFonts w:cstheme="minorHAnsi"/>
-          <w:color w:val="000000" w:themeColor="text1"/>
-          <w:sz w:val="24"/>
-          <w:szCs w:val="24"/>
+          <w:highlight w:val="green"/>
+        </w:rPr>
+        <w:t xml:space="preserve"> </w:t>
+      </w:r>
+      <w:proofErr w:type="spellStart"/>
+      <w:r>
+        <w:rPr>
+          <w:rFonts w:cstheme="minorHAnsi"/>
+          <w:color w:val="000000" w:themeColor="text1"/>
+          <w:sz w:val="24"/>
+          <w:szCs w:val="24"/>
+          <w:highlight w:val="green"/>
         </w:rPr>
         <w:t>хостинг</w:t>
       </w:r>
@@ -705,15 +715,17 @@
           <w:color w:val="000000" w:themeColor="text1"/>
           <w:sz w:val="24"/>
           <w:szCs w:val="24"/>
-        </w:rPr>
-      </w:pPr>
-      <w:proofErr w:type="spellStart"/>
-      <w:r>
-        <w:rPr>
-          <w:rFonts w:cstheme="minorHAnsi"/>
-          <w:color w:val="000000" w:themeColor="text1"/>
-          <w:sz w:val="24"/>
-          <w:szCs w:val="24"/>
+          <w:highlight w:val="green"/>
+        </w:rPr>
+      </w:pPr>
+      <w:proofErr w:type="spellStart"/>
+      <w:r>
+        <w:rPr>
+          <w:rFonts w:cstheme="minorHAnsi"/>
+          <w:color w:val="000000" w:themeColor="text1"/>
+          <w:sz w:val="24"/>
+          <w:szCs w:val="24"/>
+          <w:highlight w:val="green"/>
         </w:rPr>
         <w:t>Сайтът</w:t>
       </w:r>
@@ -724,16 +736,18 @@
           <w:color w:val="000000" w:themeColor="text1"/>
           <w:sz w:val="24"/>
           <w:szCs w:val="24"/>
-        </w:rPr>
-        <w:t xml:space="preserve"> </w:t>
-      </w:r>
-      <w:proofErr w:type="spellStart"/>
-      <w:r>
-        <w:rPr>
-          <w:rFonts w:cstheme="minorHAnsi"/>
-          <w:color w:val="000000" w:themeColor="text1"/>
-          <w:sz w:val="24"/>
-          <w:szCs w:val="24"/>
+          <w:highlight w:val="green"/>
+        </w:rPr>
+        <w:t xml:space="preserve"> </w:t>
+      </w:r>
+      <w:proofErr w:type="spellStart"/>
+      <w:r>
+        <w:rPr>
+          <w:rFonts w:cstheme="minorHAnsi"/>
+          <w:color w:val="000000" w:themeColor="text1"/>
+          <w:sz w:val="24"/>
+          <w:szCs w:val="24"/>
+          <w:highlight w:val="green"/>
         </w:rPr>
         <w:t>да</w:t>
       </w:r>
@@ -744,16 +758,18 @@
           <w:color w:val="000000" w:themeColor="text1"/>
           <w:sz w:val="24"/>
           <w:szCs w:val="24"/>
-        </w:rPr>
-        <w:t xml:space="preserve"> </w:t>
-      </w:r>
-      <w:proofErr w:type="spellStart"/>
-      <w:r>
-        <w:rPr>
-          <w:rFonts w:cstheme="minorHAnsi"/>
-          <w:color w:val="000000" w:themeColor="text1"/>
-          <w:sz w:val="24"/>
-          <w:szCs w:val="24"/>
+          <w:highlight w:val="green"/>
+        </w:rPr>
+        <w:t xml:space="preserve"> </w:t>
+      </w:r>
+      <w:proofErr w:type="spellStart"/>
+      <w:r>
+        <w:rPr>
+          <w:rFonts w:cstheme="minorHAnsi"/>
+          <w:color w:val="000000" w:themeColor="text1"/>
+          <w:sz w:val="24"/>
+          <w:szCs w:val="24"/>
+          <w:highlight w:val="green"/>
         </w:rPr>
         <w:t>има</w:t>
       </w:r>
@@ -764,6 +780,7 @@
           <w:color w:val="000000" w:themeColor="text1"/>
           <w:sz w:val="24"/>
           <w:szCs w:val="24"/>
+          <w:highlight w:val="green"/>
         </w:rPr>
         <w:t>:</w:t>
       </w:r>
@@ -784,14 +801,16 @@
           <w:color w:val="000000" w:themeColor="text1"/>
           <w:sz w:val="24"/>
           <w:szCs w:val="24"/>
-        </w:rPr>
-      </w:pPr>
-      <w:r>
-        <w:rPr>
-          <w:rFonts w:cstheme="minorHAnsi"/>
-          <w:color w:val="000000" w:themeColor="text1"/>
-          <w:sz w:val="24"/>
-          <w:szCs w:val="24"/>
+          <w:highlight w:val="green"/>
+        </w:rPr>
+      </w:pPr>
+      <w:r>
+        <w:rPr>
+          <w:rFonts w:cstheme="minorHAnsi"/>
+          <w:color w:val="000000" w:themeColor="text1"/>
+          <w:sz w:val="24"/>
+          <w:szCs w:val="24"/>
+          <w:highlight w:val="green"/>
         </w:rPr>
         <w:t>XML Sitemap</w:t>
       </w:r>
@@ -812,14 +831,16 @@
           <w:color w:val="000000" w:themeColor="text1"/>
           <w:sz w:val="24"/>
           <w:szCs w:val="24"/>
-        </w:rPr>
-      </w:pPr>
-      <w:r>
-        <w:rPr>
-          <w:rFonts w:cstheme="minorHAnsi"/>
-          <w:color w:val="000000" w:themeColor="text1"/>
-          <w:sz w:val="24"/>
-          <w:szCs w:val="24"/>
+          <w:highlight w:val="green"/>
+        </w:rPr>
+      </w:pPr>
+      <w:r>
+        <w:rPr>
+          <w:rFonts w:cstheme="minorHAnsi"/>
+          <w:color w:val="000000" w:themeColor="text1"/>
+          <w:sz w:val="24"/>
+          <w:szCs w:val="24"/>
+          <w:highlight w:val="green"/>
         </w:rPr>
         <w:t xml:space="preserve">XML </w:t>
       </w:r>
@@ -830,6 +851,7 @@
           <w:color w:val="000000" w:themeColor="text1"/>
           <w:sz w:val="24"/>
           <w:szCs w:val="24"/>
+          <w:highlight w:val="green"/>
         </w:rPr>
         <w:t>Imagemap</w:t>
       </w:r>
@@ -851,14 +873,16 @@
           <w:color w:val="000000" w:themeColor="text1"/>
           <w:sz w:val="24"/>
           <w:szCs w:val="24"/>
-        </w:rPr>
-      </w:pPr>
-      <w:r>
-        <w:rPr>
-          <w:rFonts w:cstheme="minorHAnsi"/>
-          <w:color w:val="000000" w:themeColor="text1"/>
-          <w:sz w:val="24"/>
-          <w:szCs w:val="24"/>
+          <w:highlight w:val="green"/>
+        </w:rPr>
+      </w:pPr>
+      <w:r>
+        <w:rPr>
+          <w:rFonts w:cstheme="minorHAnsi"/>
+          <w:color w:val="000000" w:themeColor="text1"/>
+          <w:sz w:val="24"/>
+          <w:szCs w:val="24"/>
+          <w:highlight w:val="green"/>
           <w:lang w:val="bg-BG"/>
         </w:rPr>
         <w:t>XML Videomap</w:t>
@@ -1294,15 +1318,17 @@
           <w:color w:val="000000" w:themeColor="text1"/>
           <w:sz w:val="24"/>
           <w:szCs w:val="24"/>
-        </w:rPr>
-      </w:pPr>
-      <w:proofErr w:type="spellStart"/>
-      <w:r>
-        <w:rPr>
-          <w:rFonts w:cstheme="minorHAnsi"/>
-          <w:color w:val="000000" w:themeColor="text1"/>
-          <w:sz w:val="24"/>
-          <w:szCs w:val="24"/>
+          <w:highlight w:val="green"/>
+        </w:rPr>
+      </w:pPr>
+      <w:proofErr w:type="spellStart"/>
+      <w:r>
+        <w:rPr>
+          <w:rFonts w:cstheme="minorHAnsi"/>
+          <w:color w:val="000000" w:themeColor="text1"/>
+          <w:sz w:val="24"/>
+          <w:szCs w:val="24"/>
+          <w:highlight w:val="green"/>
         </w:rPr>
         <w:t>Всички</w:t>
       </w:r>
@@ -1313,16 +1339,18 @@
           <w:color w:val="000000" w:themeColor="text1"/>
           <w:sz w:val="24"/>
           <w:szCs w:val="24"/>
-        </w:rPr>
-        <w:t xml:space="preserve"> </w:t>
-      </w:r>
-      <w:proofErr w:type="spellStart"/>
-      <w:r>
-        <w:rPr>
-          <w:rFonts w:cstheme="minorHAnsi"/>
-          <w:color w:val="000000" w:themeColor="text1"/>
-          <w:sz w:val="24"/>
-          <w:szCs w:val="24"/>
+          <w:highlight w:val="green"/>
+        </w:rPr>
+        <w:t xml:space="preserve"> </w:t>
+      </w:r>
+      <w:proofErr w:type="spellStart"/>
+      <w:r>
+        <w:rPr>
+          <w:rFonts w:cstheme="minorHAnsi"/>
+          <w:color w:val="000000" w:themeColor="text1"/>
+          <w:sz w:val="24"/>
+          <w:szCs w:val="24"/>
+          <w:highlight w:val="green"/>
         </w:rPr>
         <w:t>изображения</w:t>
       </w:r>
@@ -1333,16 +1361,18 @@
           <w:color w:val="000000" w:themeColor="text1"/>
           <w:sz w:val="24"/>
           <w:szCs w:val="24"/>
-        </w:rPr>
-        <w:t xml:space="preserve"> </w:t>
-      </w:r>
-      <w:proofErr w:type="spellStart"/>
-      <w:r>
-        <w:rPr>
-          <w:rFonts w:cstheme="minorHAnsi"/>
-          <w:color w:val="000000" w:themeColor="text1"/>
-          <w:sz w:val="24"/>
-          <w:szCs w:val="24"/>
+          <w:highlight w:val="green"/>
+        </w:rPr>
+        <w:t xml:space="preserve"> </w:t>
+      </w:r>
+      <w:proofErr w:type="spellStart"/>
+      <w:r>
+        <w:rPr>
+          <w:rFonts w:cstheme="minorHAnsi"/>
+          <w:color w:val="000000" w:themeColor="text1"/>
+          <w:sz w:val="24"/>
+          <w:szCs w:val="24"/>
+          <w:highlight w:val="green"/>
         </w:rPr>
         <w:t>да</w:t>
       </w:r>
@@ -1353,16 +1383,18 @@
           <w:color w:val="000000" w:themeColor="text1"/>
           <w:sz w:val="24"/>
           <w:szCs w:val="24"/>
-        </w:rPr>
-        <w:t xml:space="preserve"> </w:t>
-      </w:r>
-      <w:proofErr w:type="spellStart"/>
-      <w:r>
-        <w:rPr>
-          <w:rFonts w:cstheme="minorHAnsi"/>
-          <w:color w:val="000000" w:themeColor="text1"/>
-          <w:sz w:val="24"/>
-          <w:szCs w:val="24"/>
+          <w:highlight w:val="green"/>
+        </w:rPr>
+        <w:t xml:space="preserve"> </w:t>
+      </w:r>
+      <w:proofErr w:type="spellStart"/>
+      <w:r>
+        <w:rPr>
+          <w:rFonts w:cstheme="minorHAnsi"/>
+          <w:color w:val="000000" w:themeColor="text1"/>
+          <w:sz w:val="24"/>
+          <w:szCs w:val="24"/>
+          <w:highlight w:val="green"/>
         </w:rPr>
         <w:t>имат</w:t>
       </w:r>
@@ -1373,16 +1405,18 @@
           <w:color w:val="000000" w:themeColor="text1"/>
           <w:sz w:val="24"/>
           <w:szCs w:val="24"/>
-        </w:rPr>
-        <w:t xml:space="preserve"> </w:t>
-      </w:r>
-      <w:proofErr w:type="spellStart"/>
-      <w:r>
-        <w:rPr>
-          <w:rFonts w:cstheme="minorHAnsi"/>
-          <w:color w:val="000000" w:themeColor="text1"/>
-          <w:sz w:val="24"/>
-          <w:szCs w:val="24"/>
+          <w:highlight w:val="green"/>
+        </w:rPr>
+        <w:t xml:space="preserve"> </w:t>
+      </w:r>
+      <w:proofErr w:type="spellStart"/>
+      <w:r>
+        <w:rPr>
+          <w:rFonts w:cstheme="minorHAnsi"/>
+          <w:color w:val="000000" w:themeColor="text1"/>
+          <w:sz w:val="24"/>
+          <w:szCs w:val="24"/>
+          <w:highlight w:val="green"/>
         </w:rPr>
         <w:t>височина</w:t>
       </w:r>
@@ -1393,6 +1427,7 @@
           <w:color w:val="000000" w:themeColor="text1"/>
           <w:sz w:val="24"/>
           <w:szCs w:val="24"/>
+          <w:highlight w:val="green"/>
         </w:rPr>
         <w:t xml:space="preserve"> и </w:t>
       </w:r>
@@ -1403,6 +1438,7 @@
           <w:color w:val="000000" w:themeColor="text1"/>
           <w:sz w:val="24"/>
           <w:szCs w:val="24"/>
+          <w:highlight w:val="green"/>
         </w:rPr>
         <w:t>ширина</w:t>
       </w:r>
@@ -1424,15 +1460,17 @@
           <w:color w:val="000000" w:themeColor="text1"/>
           <w:sz w:val="24"/>
           <w:szCs w:val="24"/>
-        </w:rPr>
-      </w:pPr>
-      <w:proofErr w:type="spellStart"/>
-      <w:r>
-        <w:rPr>
-          <w:rFonts w:cstheme="minorHAnsi"/>
-          <w:color w:val="000000" w:themeColor="text1"/>
-          <w:sz w:val="24"/>
-          <w:szCs w:val="24"/>
+          <w:highlight w:val="green"/>
+        </w:rPr>
+      </w:pPr>
+      <w:proofErr w:type="spellStart"/>
+      <w:r>
+        <w:rPr>
+          <w:rFonts w:cstheme="minorHAnsi"/>
+          <w:color w:val="000000" w:themeColor="text1"/>
+          <w:sz w:val="24"/>
+          <w:szCs w:val="24"/>
+          <w:highlight w:val="green"/>
         </w:rPr>
         <w:t>Всички</w:t>
       </w:r>
@@ -1443,16 +1481,18 @@
           <w:color w:val="000000" w:themeColor="text1"/>
           <w:sz w:val="24"/>
           <w:szCs w:val="24"/>
-        </w:rPr>
-        <w:t xml:space="preserve"> </w:t>
-      </w:r>
-      <w:proofErr w:type="spellStart"/>
-      <w:r>
-        <w:rPr>
-          <w:rFonts w:cstheme="minorHAnsi"/>
-          <w:color w:val="000000" w:themeColor="text1"/>
-          <w:sz w:val="24"/>
-          <w:szCs w:val="24"/>
+          <w:highlight w:val="green"/>
+        </w:rPr>
+        <w:t xml:space="preserve"> </w:t>
+      </w:r>
+      <w:proofErr w:type="spellStart"/>
+      <w:r>
+        <w:rPr>
+          <w:rFonts w:cstheme="minorHAnsi"/>
+          <w:color w:val="000000" w:themeColor="text1"/>
+          <w:sz w:val="24"/>
+          <w:szCs w:val="24"/>
+          <w:highlight w:val="green"/>
         </w:rPr>
         <w:t>изображения</w:t>
       </w:r>
@@ -1463,16 +1503,18 @@
           <w:color w:val="000000" w:themeColor="text1"/>
           <w:sz w:val="24"/>
           <w:szCs w:val="24"/>
-        </w:rPr>
-        <w:t xml:space="preserve"> </w:t>
-      </w:r>
-      <w:proofErr w:type="spellStart"/>
-      <w:r>
-        <w:rPr>
-          <w:rFonts w:cstheme="minorHAnsi"/>
-          <w:color w:val="000000" w:themeColor="text1"/>
-          <w:sz w:val="24"/>
-          <w:szCs w:val="24"/>
+          <w:highlight w:val="green"/>
+        </w:rPr>
+        <w:t xml:space="preserve"> </w:t>
+      </w:r>
+      <w:proofErr w:type="spellStart"/>
+      <w:r>
+        <w:rPr>
+          <w:rFonts w:cstheme="minorHAnsi"/>
+          <w:color w:val="000000" w:themeColor="text1"/>
+          <w:sz w:val="24"/>
+          <w:szCs w:val="24"/>
+          <w:highlight w:val="green"/>
         </w:rPr>
         <w:t>да</w:t>
       </w:r>
@@ -1483,16 +1525,18 @@
           <w:color w:val="000000" w:themeColor="text1"/>
           <w:sz w:val="24"/>
           <w:szCs w:val="24"/>
-        </w:rPr>
-        <w:t xml:space="preserve"> </w:t>
-      </w:r>
-      <w:proofErr w:type="spellStart"/>
-      <w:r>
-        <w:rPr>
-          <w:rFonts w:cstheme="minorHAnsi"/>
-          <w:color w:val="000000" w:themeColor="text1"/>
-          <w:sz w:val="24"/>
-          <w:szCs w:val="24"/>
+          <w:highlight w:val="green"/>
+        </w:rPr>
+        <w:t xml:space="preserve"> </w:t>
+      </w:r>
+      <w:proofErr w:type="spellStart"/>
+      <w:r>
+        <w:rPr>
+          <w:rFonts w:cstheme="minorHAnsi"/>
+          <w:color w:val="000000" w:themeColor="text1"/>
+          <w:sz w:val="24"/>
+          <w:szCs w:val="24"/>
+          <w:highlight w:val="green"/>
         </w:rPr>
         <w:t>имат</w:t>
       </w:r>
@@ -1503,6 +1547,7 @@
           <w:color w:val="000000" w:themeColor="text1"/>
           <w:sz w:val="24"/>
           <w:szCs w:val="24"/>
+          <w:highlight w:val="green"/>
         </w:rPr>
         <w:t xml:space="preserve"> alt </w:t>
       </w:r>
@@ -1513,6 +1558,7 @@
           <w:color w:val="000000" w:themeColor="text1"/>
           <w:sz w:val="24"/>
           <w:szCs w:val="24"/>
+          <w:highlight w:val="green"/>
         </w:rPr>
         <w:t>атрибут</w:t>
       </w:r>
@@ -1534,15 +1580,17 @@
           <w:color w:val="000000" w:themeColor="text1"/>
           <w:sz w:val="24"/>
           <w:szCs w:val="24"/>
-        </w:rPr>
-      </w:pPr>
-      <w:proofErr w:type="spellStart"/>
-      <w:r>
-        <w:rPr>
-          <w:rFonts w:cstheme="minorHAnsi"/>
-          <w:color w:val="000000" w:themeColor="text1"/>
-          <w:sz w:val="24"/>
-          <w:szCs w:val="24"/>
+          <w:highlight w:val="green"/>
+        </w:rPr>
+      </w:pPr>
+      <w:proofErr w:type="spellStart"/>
+      <w:r>
+        <w:rPr>
+          <w:rFonts w:cstheme="minorHAnsi"/>
+          <w:color w:val="000000" w:themeColor="text1"/>
+          <w:sz w:val="24"/>
+          <w:szCs w:val="24"/>
+          <w:highlight w:val="green"/>
         </w:rPr>
         <w:t>Всички</w:t>
       </w:r>
@@ -1553,16 +1601,18 @@
           <w:color w:val="000000" w:themeColor="text1"/>
           <w:sz w:val="24"/>
           <w:szCs w:val="24"/>
-        </w:rPr>
-        <w:t xml:space="preserve"> </w:t>
-      </w:r>
-      <w:proofErr w:type="spellStart"/>
-      <w:r>
-        <w:rPr>
-          <w:rFonts w:cstheme="minorHAnsi"/>
-          <w:color w:val="000000" w:themeColor="text1"/>
-          <w:sz w:val="24"/>
-          <w:szCs w:val="24"/>
+          <w:highlight w:val="green"/>
+        </w:rPr>
+        <w:t xml:space="preserve"> </w:t>
+      </w:r>
+      <w:proofErr w:type="spellStart"/>
+      <w:r>
+        <w:rPr>
+          <w:rFonts w:cstheme="minorHAnsi"/>
+          <w:color w:val="000000" w:themeColor="text1"/>
+          <w:sz w:val="24"/>
+          <w:szCs w:val="24"/>
+          <w:highlight w:val="green"/>
         </w:rPr>
         <w:t>линкове</w:t>
       </w:r>
@@ -1573,16 +1623,18 @@
           <w:color w:val="000000" w:themeColor="text1"/>
           <w:sz w:val="24"/>
           <w:szCs w:val="24"/>
-        </w:rPr>
-        <w:t xml:space="preserve"> </w:t>
-      </w:r>
-      <w:proofErr w:type="spellStart"/>
-      <w:r>
-        <w:rPr>
-          <w:rFonts w:cstheme="minorHAnsi"/>
-          <w:color w:val="000000" w:themeColor="text1"/>
-          <w:sz w:val="24"/>
-          <w:szCs w:val="24"/>
+          <w:highlight w:val="green"/>
+        </w:rPr>
+        <w:t xml:space="preserve"> </w:t>
+      </w:r>
+      <w:proofErr w:type="spellStart"/>
+      <w:r>
+        <w:rPr>
+          <w:rFonts w:cstheme="minorHAnsi"/>
+          <w:color w:val="000000" w:themeColor="text1"/>
+          <w:sz w:val="24"/>
+          <w:szCs w:val="24"/>
+          <w:highlight w:val="green"/>
         </w:rPr>
         <w:t>да</w:t>
       </w:r>
@@ -1593,16 +1645,18 @@
           <w:color w:val="000000" w:themeColor="text1"/>
           <w:sz w:val="24"/>
           <w:szCs w:val="24"/>
-        </w:rPr>
-        <w:t xml:space="preserve"> </w:t>
-      </w:r>
-      <w:proofErr w:type="spellStart"/>
-      <w:r>
-        <w:rPr>
-          <w:rFonts w:cstheme="minorHAnsi"/>
-          <w:color w:val="000000" w:themeColor="text1"/>
-          <w:sz w:val="24"/>
-          <w:szCs w:val="24"/>
+          <w:highlight w:val="green"/>
+        </w:rPr>
+        <w:t xml:space="preserve"> </w:t>
+      </w:r>
+      <w:proofErr w:type="spellStart"/>
+      <w:r>
+        <w:rPr>
+          <w:rFonts w:cstheme="minorHAnsi"/>
+          <w:color w:val="000000" w:themeColor="text1"/>
+          <w:sz w:val="24"/>
+          <w:szCs w:val="24"/>
+          <w:highlight w:val="green"/>
         </w:rPr>
         <w:t>имат</w:t>
       </w:r>
@@ -1613,6 +1667,7 @@
           <w:color w:val="000000" w:themeColor="text1"/>
           <w:sz w:val="24"/>
           <w:szCs w:val="24"/>
+          <w:highlight w:val="green"/>
         </w:rPr>
         <w:t xml:space="preserve"> title </w:t>
       </w:r>
@@ -1623,6 +1678,7 @@
           <w:color w:val="000000" w:themeColor="text1"/>
           <w:sz w:val="24"/>
           <w:szCs w:val="24"/>
+          <w:highlight w:val="green"/>
         </w:rPr>
         <w:t>атрибут</w:t>
       </w:r>
@@ -1644,15 +1700,17 @@
           <w:color w:val="000000" w:themeColor="text1"/>
           <w:sz w:val="24"/>
           <w:szCs w:val="24"/>
-        </w:rPr>
-      </w:pPr>
-      <w:proofErr w:type="spellStart"/>
-      <w:r>
-        <w:rPr>
-          <w:rFonts w:cstheme="minorHAnsi"/>
-          <w:color w:val="000000" w:themeColor="text1"/>
-          <w:sz w:val="24"/>
-          <w:szCs w:val="24"/>
+          <w:highlight w:val="green"/>
+        </w:rPr>
+      </w:pPr>
+      <w:proofErr w:type="spellStart"/>
+      <w:r>
+        <w:rPr>
+          <w:rFonts w:cstheme="minorHAnsi"/>
+          <w:color w:val="000000" w:themeColor="text1"/>
+          <w:sz w:val="24"/>
+          <w:szCs w:val="24"/>
+          <w:highlight w:val="green"/>
         </w:rPr>
         <w:t>Да</w:t>
       </w:r>
@@ -1663,16 +1721,18 @@
           <w:color w:val="000000" w:themeColor="text1"/>
           <w:sz w:val="24"/>
           <w:szCs w:val="24"/>
-        </w:rPr>
-        <w:t xml:space="preserve"> </w:t>
-      </w:r>
-      <w:proofErr w:type="spellStart"/>
-      <w:r>
-        <w:rPr>
-          <w:rFonts w:cstheme="minorHAnsi"/>
-          <w:color w:val="000000" w:themeColor="text1"/>
-          <w:sz w:val="24"/>
-          <w:szCs w:val="24"/>
+          <w:highlight w:val="green"/>
+        </w:rPr>
+        <w:t xml:space="preserve"> </w:t>
+      </w:r>
+      <w:proofErr w:type="spellStart"/>
+      <w:r>
+        <w:rPr>
+          <w:rFonts w:cstheme="minorHAnsi"/>
+          <w:color w:val="000000" w:themeColor="text1"/>
+          <w:sz w:val="24"/>
+          <w:szCs w:val="24"/>
+          <w:highlight w:val="green"/>
         </w:rPr>
         <w:t>се</w:t>
       </w:r>
@@ -1683,16 +1743,18 @@
           <w:color w:val="000000" w:themeColor="text1"/>
           <w:sz w:val="24"/>
           <w:szCs w:val="24"/>
-        </w:rPr>
-        <w:t xml:space="preserve"> </w:t>
-      </w:r>
-      <w:proofErr w:type="spellStart"/>
-      <w:r>
-        <w:rPr>
-          <w:rFonts w:cstheme="minorHAnsi"/>
-          <w:color w:val="000000" w:themeColor="text1"/>
-          <w:sz w:val="24"/>
-          <w:szCs w:val="24"/>
+          <w:highlight w:val="green"/>
+        </w:rPr>
+        <w:t xml:space="preserve"> </w:t>
+      </w:r>
+      <w:proofErr w:type="spellStart"/>
+      <w:r>
+        <w:rPr>
+          <w:rFonts w:cstheme="minorHAnsi"/>
+          <w:color w:val="000000" w:themeColor="text1"/>
+          <w:sz w:val="24"/>
+          <w:szCs w:val="24"/>
+          <w:highlight w:val="green"/>
         </w:rPr>
         <w:t>използват</w:t>
       </w:r>
@@ -1703,16 +1765,18 @@
           <w:color w:val="000000" w:themeColor="text1"/>
           <w:sz w:val="24"/>
           <w:szCs w:val="24"/>
-        </w:rPr>
-        <w:t xml:space="preserve"> </w:t>
-      </w:r>
-      <w:proofErr w:type="spellStart"/>
-      <w:r>
-        <w:rPr>
-          <w:rFonts w:cstheme="minorHAnsi"/>
-          <w:color w:val="000000" w:themeColor="text1"/>
-          <w:sz w:val="24"/>
-          <w:szCs w:val="24"/>
+          <w:highlight w:val="green"/>
+        </w:rPr>
+        <w:t xml:space="preserve"> </w:t>
+      </w:r>
+      <w:proofErr w:type="spellStart"/>
+      <w:r>
+        <w:rPr>
+          <w:rFonts w:cstheme="minorHAnsi"/>
+          <w:color w:val="000000" w:themeColor="text1"/>
+          <w:sz w:val="24"/>
+          <w:szCs w:val="24"/>
+          <w:highlight w:val="green"/>
         </w:rPr>
         <w:t>където</w:t>
       </w:r>
@@ -1723,6 +1787,7 @@
           <w:color w:val="000000" w:themeColor="text1"/>
           <w:sz w:val="24"/>
           <w:szCs w:val="24"/>
+          <w:highlight w:val="green"/>
         </w:rPr>
         <w:t xml:space="preserve"> е </w:t>
       </w:r>
@@ -1733,6 +1798,7 @@
           <w:color w:val="000000" w:themeColor="text1"/>
           <w:sz w:val="24"/>
           <w:szCs w:val="24"/>
+          <w:highlight w:val="green"/>
         </w:rPr>
         <w:t>удачно</w:t>
       </w:r>
@@ -1743,16 +1809,18 @@
           <w:color w:val="000000" w:themeColor="text1"/>
           <w:sz w:val="24"/>
           <w:szCs w:val="24"/>
-        </w:rPr>
-        <w:t xml:space="preserve"> </w:t>
-      </w:r>
-      <w:proofErr w:type="spellStart"/>
-      <w:r>
-        <w:rPr>
-          <w:rFonts w:cstheme="minorHAnsi"/>
-          <w:color w:val="000000" w:themeColor="text1"/>
-          <w:sz w:val="24"/>
-          <w:szCs w:val="24"/>
+          <w:highlight w:val="green"/>
+        </w:rPr>
+        <w:t xml:space="preserve"> </w:t>
+      </w:r>
+      <w:proofErr w:type="spellStart"/>
+      <w:r>
+        <w:rPr>
+          <w:rFonts w:cstheme="minorHAnsi"/>
+          <w:color w:val="000000" w:themeColor="text1"/>
+          <w:sz w:val="24"/>
+          <w:szCs w:val="24"/>
+          <w:highlight w:val="green"/>
         </w:rPr>
         <w:t>номерира</w:t>
       </w:r>
@@ -1763,6 +1831,7 @@
           <w:color w:val="000000" w:themeColor="text1"/>
           <w:sz w:val="24"/>
           <w:szCs w:val="24"/>
+          <w:highlight w:val="green"/>
           <w:lang w:val="bg-BG"/>
         </w:rPr>
         <w:t>н</w:t>
@@ -1773,6 +1842,7 @@
           <w:color w:val="000000" w:themeColor="text1"/>
           <w:sz w:val="24"/>
           <w:szCs w:val="24"/>
+          <w:highlight w:val="green"/>
         </w:rPr>
         <w:t xml:space="preserve">и </w:t>
       </w:r>
@@ -1783,6 +1853,7 @@
           <w:color w:val="000000" w:themeColor="text1"/>
           <w:sz w:val="24"/>
           <w:szCs w:val="24"/>
+          <w:highlight w:val="green"/>
         </w:rPr>
         <w:t>и</w:t>
       </w:r>
@@ -1793,16 +1864,18 @@
           <w:color w:val="000000" w:themeColor="text1"/>
           <w:sz w:val="24"/>
           <w:szCs w:val="24"/>
-        </w:rPr>
-        <w:t xml:space="preserve"> </w:t>
-      </w:r>
-      <w:proofErr w:type="spellStart"/>
-      <w:r>
-        <w:rPr>
-          <w:rFonts w:cstheme="minorHAnsi"/>
-          <w:color w:val="000000" w:themeColor="text1"/>
-          <w:sz w:val="24"/>
-          <w:szCs w:val="24"/>
+          <w:highlight w:val="green"/>
+        </w:rPr>
+        <w:t xml:space="preserve"> </w:t>
+      </w:r>
+      <w:proofErr w:type="spellStart"/>
+      <w:r>
+        <w:rPr>
+          <w:rFonts w:cstheme="minorHAnsi"/>
+          <w:color w:val="000000" w:themeColor="text1"/>
+          <w:sz w:val="24"/>
+          <w:szCs w:val="24"/>
+          <w:highlight w:val="green"/>
         </w:rPr>
         <w:t>неномерирани</w:t>
       </w:r>
@@ -1813,16 +1886,18 @@
           <w:color w:val="000000" w:themeColor="text1"/>
           <w:sz w:val="24"/>
           <w:szCs w:val="24"/>
-        </w:rPr>
-        <w:t xml:space="preserve"> </w:t>
-      </w:r>
-      <w:proofErr w:type="spellStart"/>
-      <w:r>
-        <w:rPr>
-          <w:rFonts w:cstheme="minorHAnsi"/>
-          <w:color w:val="000000" w:themeColor="text1"/>
-          <w:sz w:val="24"/>
-          <w:szCs w:val="24"/>
+          <w:highlight w:val="green"/>
+        </w:rPr>
+        <w:t xml:space="preserve"> </w:t>
+      </w:r>
+      <w:proofErr w:type="spellStart"/>
+      <w:r>
+        <w:rPr>
+          <w:rFonts w:cstheme="minorHAnsi"/>
+          <w:color w:val="000000" w:themeColor="text1"/>
+          <w:sz w:val="24"/>
+          <w:szCs w:val="24"/>
+          <w:highlight w:val="green"/>
         </w:rPr>
         <w:t>списъци</w:t>
       </w:r>
@@ -1833,15 +1908,17 @@
           <w:color w:val="000000" w:themeColor="text1"/>
           <w:sz w:val="24"/>
           <w:szCs w:val="24"/>
-        </w:rPr>
-        <w:t xml:space="preserve"> </w:t>
-      </w:r>
-      <w:r>
-        <w:rPr>
-          <w:rFonts w:cstheme="minorHAnsi"/>
-          <w:color w:val="000000" w:themeColor="text1"/>
-          <w:sz w:val="24"/>
-          <w:szCs w:val="24"/>
+          <w:highlight w:val="green"/>
+        </w:rPr>
+        <w:t xml:space="preserve"> </w:t>
+      </w:r>
+      <w:r>
+        <w:rPr>
+          <w:rFonts w:cstheme="minorHAnsi"/>
+          <w:color w:val="000000" w:themeColor="text1"/>
+          <w:sz w:val="24"/>
+          <w:szCs w:val="24"/>
+          <w:highlight w:val="green"/>
           <w:lang w:val="bg-BG"/>
         </w:rPr>
         <w:t>(</w:t>
@@ -1853,6 +1930,7 @@
           <w:color w:val="000000" w:themeColor="text1"/>
           <w:sz w:val="24"/>
           <w:szCs w:val="24"/>
+          <w:highlight w:val="green"/>
         </w:rPr>
         <w:t>задължително</w:t>
       </w:r>
@@ -1863,6 +1941,7 @@
           <w:color w:val="000000" w:themeColor="text1"/>
           <w:sz w:val="24"/>
           <w:szCs w:val="24"/>
+          <w:highlight w:val="green"/>
           <w:lang w:val="bg-BG"/>
         </w:rPr>
         <w:t xml:space="preserve"> </w:t>
@@ -1874,6 +1953,7 @@
           <w:color w:val="000000" w:themeColor="text1"/>
           <w:sz w:val="24"/>
           <w:szCs w:val="24"/>
+          <w:highlight w:val="green"/>
         </w:rPr>
         <w:t>при</w:t>
       </w:r>
@@ -1884,16 +1964,18 @@
           <w:color w:val="000000" w:themeColor="text1"/>
           <w:sz w:val="24"/>
           <w:szCs w:val="24"/>
-        </w:rPr>
-        <w:t xml:space="preserve"> </w:t>
-      </w:r>
-      <w:proofErr w:type="spellStart"/>
-      <w:r>
-        <w:rPr>
-          <w:rFonts w:cstheme="minorHAnsi"/>
-          <w:color w:val="000000" w:themeColor="text1"/>
-          <w:sz w:val="24"/>
-          <w:szCs w:val="24"/>
+          <w:highlight w:val="green"/>
+        </w:rPr>
+        <w:t xml:space="preserve"> </w:t>
+      </w:r>
+      <w:proofErr w:type="spellStart"/>
+      <w:r>
+        <w:rPr>
+          <w:rFonts w:cstheme="minorHAnsi"/>
+          <w:color w:val="000000" w:themeColor="text1"/>
+          <w:sz w:val="24"/>
+          <w:szCs w:val="24"/>
+          <w:highlight w:val="green"/>
         </w:rPr>
         <w:t>менютата</w:t>
       </w:r>
@@ -1904,6 +1986,7 @@
           <w:color w:val="000000" w:themeColor="text1"/>
           <w:sz w:val="24"/>
           <w:szCs w:val="24"/>
+          <w:highlight w:val="green"/>
           <w:lang w:val="bg-BG"/>
         </w:rPr>
         <w:t>)</w:t>
@@ -1989,15 +2072,17 @@
           <w:color w:val="000000" w:themeColor="text1"/>
           <w:sz w:val="24"/>
           <w:szCs w:val="24"/>
-        </w:rPr>
-      </w:pPr>
-      <w:proofErr w:type="spellStart"/>
-      <w:r>
-        <w:rPr>
-          <w:rFonts w:cstheme="minorHAnsi"/>
-          <w:color w:val="000000" w:themeColor="text1"/>
-          <w:sz w:val="24"/>
-          <w:szCs w:val="24"/>
+          <w:highlight w:val="green"/>
+        </w:rPr>
+      </w:pPr>
+      <w:proofErr w:type="spellStart"/>
+      <w:r>
+        <w:rPr>
+          <w:rFonts w:cstheme="minorHAnsi"/>
+          <w:color w:val="000000" w:themeColor="text1"/>
+          <w:sz w:val="24"/>
+          <w:szCs w:val="24"/>
+          <w:highlight w:val="green"/>
         </w:rPr>
         <w:t>Поне</w:t>
       </w:r>
@@ -2008,16 +2093,18 @@
           <w:color w:val="000000" w:themeColor="text1"/>
           <w:sz w:val="24"/>
           <w:szCs w:val="24"/>
-        </w:rPr>
-        <w:t xml:space="preserve"> </w:t>
-      </w:r>
-      <w:proofErr w:type="spellStart"/>
-      <w:r>
-        <w:rPr>
-          <w:rFonts w:cstheme="minorHAnsi"/>
-          <w:color w:val="000000" w:themeColor="text1"/>
-          <w:sz w:val="24"/>
-          <w:szCs w:val="24"/>
+          <w:highlight w:val="green"/>
+        </w:rPr>
+        <w:t xml:space="preserve"> </w:t>
+      </w:r>
+      <w:proofErr w:type="spellStart"/>
+      <w:r>
+        <w:rPr>
+          <w:rFonts w:cstheme="minorHAnsi"/>
+          <w:color w:val="000000" w:themeColor="text1"/>
+          <w:sz w:val="24"/>
+          <w:szCs w:val="24"/>
+          <w:highlight w:val="green"/>
         </w:rPr>
         <w:t>една</w:t>
       </w:r>
@@ -2028,16 +2115,18 @@
           <w:color w:val="000000" w:themeColor="text1"/>
           <w:sz w:val="24"/>
           <w:szCs w:val="24"/>
-        </w:rPr>
-        <w:t xml:space="preserve"> </w:t>
-      </w:r>
-      <w:proofErr w:type="spellStart"/>
-      <w:r>
-        <w:rPr>
-          <w:rFonts w:cstheme="minorHAnsi"/>
-          <w:color w:val="000000" w:themeColor="text1"/>
-          <w:sz w:val="24"/>
-          <w:szCs w:val="24"/>
+          <w:highlight w:val="green"/>
+        </w:rPr>
+        <w:t xml:space="preserve"> </w:t>
+      </w:r>
+      <w:proofErr w:type="spellStart"/>
+      <w:r>
+        <w:rPr>
+          <w:rFonts w:cstheme="minorHAnsi"/>
+          <w:color w:val="000000" w:themeColor="text1"/>
+          <w:sz w:val="24"/>
+          <w:szCs w:val="24"/>
+          <w:highlight w:val="green"/>
         </w:rPr>
         <w:t>изходяща</w:t>
       </w:r>
@@ -2048,19 +2137,23 @@
           <w:color w:val="000000" w:themeColor="text1"/>
           <w:sz w:val="24"/>
           <w:szCs w:val="24"/>
-        </w:rPr>
-        <w:t xml:space="preserve"> </w:t>
-      </w:r>
-      <w:proofErr w:type="spellStart"/>
-      <w:r>
-        <w:rPr>
-          <w:rFonts w:cstheme="minorHAnsi"/>
-          <w:color w:val="000000" w:themeColor="text1"/>
-          <w:sz w:val="24"/>
-          <w:szCs w:val="24"/>
+          <w:highlight w:val="green"/>
+        </w:rPr>
+        <w:t xml:space="preserve"> </w:t>
+      </w:r>
+      <w:proofErr w:type="spellStart"/>
+      <w:r>
+        <w:rPr>
+          <w:rFonts w:cstheme="minorHAnsi"/>
+          <w:color w:val="000000" w:themeColor="text1"/>
+          <w:sz w:val="24"/>
+          <w:szCs w:val="24"/>
+          <w:highlight w:val="green"/>
         </w:rPr>
         <w:t>връзка</w:t>
       </w:r>
+      <w:bookmarkStart w:id="0" w:name="_GoBack"/>
+      <w:bookmarkEnd w:id="0"/>
       <w:proofErr w:type="spellEnd"/>
     </w:p>
     <w:p>
@@ -2079,15 +2172,17 @@
           <w:color w:val="000000" w:themeColor="text1"/>
           <w:sz w:val="24"/>
           <w:szCs w:val="24"/>
-        </w:rPr>
-      </w:pPr>
-      <w:proofErr w:type="spellStart"/>
-      <w:r>
-        <w:rPr>
-          <w:rFonts w:cstheme="minorHAnsi"/>
-          <w:color w:val="000000" w:themeColor="text1"/>
-          <w:sz w:val="24"/>
-          <w:szCs w:val="24"/>
+          <w:highlight w:val="green"/>
+        </w:rPr>
+      </w:pPr>
+      <w:proofErr w:type="spellStart"/>
+      <w:r>
+        <w:rPr>
+          <w:rFonts w:cstheme="minorHAnsi"/>
+          <w:color w:val="000000" w:themeColor="text1"/>
+          <w:sz w:val="24"/>
+          <w:szCs w:val="24"/>
+          <w:highlight w:val="green"/>
         </w:rPr>
         <w:t>Поне</w:t>
       </w:r>
@@ -2098,16 +2193,18 @@
           <w:color w:val="000000" w:themeColor="text1"/>
           <w:sz w:val="24"/>
           <w:szCs w:val="24"/>
-        </w:rPr>
-        <w:t xml:space="preserve"> </w:t>
-      </w:r>
-      <w:proofErr w:type="spellStart"/>
-      <w:r>
-        <w:rPr>
-          <w:rFonts w:cstheme="minorHAnsi"/>
-          <w:color w:val="000000" w:themeColor="text1"/>
-          <w:sz w:val="24"/>
-          <w:szCs w:val="24"/>
+          <w:highlight w:val="green"/>
+        </w:rPr>
+        <w:t xml:space="preserve"> </w:t>
+      </w:r>
+      <w:proofErr w:type="spellStart"/>
+      <w:r>
+        <w:rPr>
+          <w:rFonts w:cstheme="minorHAnsi"/>
+          <w:color w:val="000000" w:themeColor="text1"/>
+          <w:sz w:val="24"/>
+          <w:szCs w:val="24"/>
+          <w:highlight w:val="green"/>
         </w:rPr>
         <w:t>една</w:t>
       </w:r>
@@ -2118,16 +2215,18 @@
           <w:color w:val="000000" w:themeColor="text1"/>
           <w:sz w:val="24"/>
           <w:szCs w:val="24"/>
-        </w:rPr>
-        <w:t xml:space="preserve"> </w:t>
-      </w:r>
-      <w:proofErr w:type="spellStart"/>
-      <w:r>
-        <w:rPr>
-          <w:rFonts w:cstheme="minorHAnsi"/>
-          <w:color w:val="000000" w:themeColor="text1"/>
-          <w:sz w:val="24"/>
-          <w:szCs w:val="24"/>
+          <w:highlight w:val="green"/>
+        </w:rPr>
+        <w:t xml:space="preserve"> </w:t>
+      </w:r>
+      <w:proofErr w:type="spellStart"/>
+      <w:r>
+        <w:rPr>
+          <w:rFonts w:cstheme="minorHAnsi"/>
+          <w:color w:val="000000" w:themeColor="text1"/>
+          <w:sz w:val="24"/>
+          <w:szCs w:val="24"/>
+          <w:highlight w:val="green"/>
         </w:rPr>
         <w:t>входяща</w:t>
       </w:r>
@@ -2138,16 +2237,18 @@
           <w:color w:val="000000" w:themeColor="text1"/>
           <w:sz w:val="24"/>
           <w:szCs w:val="24"/>
-        </w:rPr>
-        <w:t xml:space="preserve"> </w:t>
-      </w:r>
-      <w:proofErr w:type="spellStart"/>
-      <w:r>
-        <w:rPr>
-          <w:rFonts w:cstheme="minorHAnsi"/>
-          <w:color w:val="000000" w:themeColor="text1"/>
-          <w:sz w:val="24"/>
-          <w:szCs w:val="24"/>
+          <w:highlight w:val="green"/>
+        </w:rPr>
+        <w:t xml:space="preserve"> </w:t>
+      </w:r>
+      <w:proofErr w:type="spellStart"/>
+      <w:r>
+        <w:rPr>
+          <w:rFonts w:cstheme="minorHAnsi"/>
+          <w:color w:val="000000" w:themeColor="text1"/>
+          <w:sz w:val="24"/>
+          <w:szCs w:val="24"/>
+          <w:highlight w:val="green"/>
         </w:rPr>
         <w:t>връзка</w:t>
       </w:r>
@@ -2267,15 +2368,17 @@
           <w:color w:val="000000" w:themeColor="text1"/>
           <w:sz w:val="24"/>
           <w:szCs w:val="24"/>
-        </w:rPr>
-      </w:pPr>
-      <w:proofErr w:type="spellStart"/>
-      <w:r>
-        <w:rPr>
-          <w:rFonts w:cstheme="minorHAnsi"/>
-          <w:color w:val="000000" w:themeColor="text1"/>
-          <w:sz w:val="24"/>
-          <w:szCs w:val="24"/>
+          <w:highlight w:val="green"/>
+        </w:rPr>
+      </w:pPr>
+      <w:proofErr w:type="spellStart"/>
+      <w:r>
+        <w:rPr>
+          <w:rFonts w:cstheme="minorHAnsi"/>
+          <w:color w:val="000000" w:themeColor="text1"/>
+          <w:sz w:val="24"/>
+          <w:szCs w:val="24"/>
+          <w:highlight w:val="green"/>
         </w:rPr>
         <w:t>Четими</w:t>
       </w:r>
@@ -2286,6 +2389,7 @@
           <w:color w:val="000000" w:themeColor="text1"/>
           <w:sz w:val="24"/>
           <w:szCs w:val="24"/>
+          <w:highlight w:val="green"/>
         </w:rPr>
         <w:t xml:space="preserve"> URL </w:t>
       </w:r>
@@ -2296,6 +2400,7 @@
           <w:color w:val="000000" w:themeColor="text1"/>
           <w:sz w:val="24"/>
           <w:szCs w:val="24"/>
+          <w:highlight w:val="green"/>
         </w:rPr>
         <w:t>адреси</w:t>
       </w:r>
@@ -2317,15 +2422,17 @@
           <w:color w:val="000000" w:themeColor="text1"/>
           <w:sz w:val="24"/>
           <w:szCs w:val="24"/>
-        </w:rPr>
-      </w:pPr>
-      <w:proofErr w:type="spellStart"/>
-      <w:r>
-        <w:rPr>
-          <w:rFonts w:cstheme="minorHAnsi"/>
-          <w:color w:val="000000" w:themeColor="text1"/>
-          <w:sz w:val="24"/>
-          <w:szCs w:val="24"/>
+          <w:highlight w:val="green"/>
+        </w:rPr>
+      </w:pPr>
+      <w:proofErr w:type="spellStart"/>
+      <w:r>
+        <w:rPr>
+          <w:rFonts w:cstheme="minorHAnsi"/>
+          <w:color w:val="000000" w:themeColor="text1"/>
+          <w:sz w:val="24"/>
+          <w:szCs w:val="24"/>
+          <w:highlight w:val="green"/>
         </w:rPr>
         <w:t>Ключови</w:t>
       </w:r>
@@ -2336,16 +2443,18 @@
           <w:color w:val="000000" w:themeColor="text1"/>
           <w:sz w:val="24"/>
           <w:szCs w:val="24"/>
-        </w:rPr>
-        <w:t xml:space="preserve"> </w:t>
-      </w:r>
-      <w:proofErr w:type="spellStart"/>
-      <w:r>
-        <w:rPr>
-          <w:rFonts w:cstheme="minorHAnsi"/>
-          <w:color w:val="000000" w:themeColor="text1"/>
-          <w:sz w:val="24"/>
-          <w:szCs w:val="24"/>
+          <w:highlight w:val="green"/>
+        </w:rPr>
+        <w:t xml:space="preserve"> </w:t>
+      </w:r>
+      <w:proofErr w:type="spellStart"/>
+      <w:r>
+        <w:rPr>
+          <w:rFonts w:cstheme="minorHAnsi"/>
+          <w:color w:val="000000" w:themeColor="text1"/>
+          <w:sz w:val="24"/>
+          <w:szCs w:val="24"/>
+          <w:highlight w:val="green"/>
         </w:rPr>
         <w:t>думи</w:t>
       </w:r>
@@ -2356,6 +2465,7 @@
           <w:color w:val="000000" w:themeColor="text1"/>
           <w:sz w:val="24"/>
           <w:szCs w:val="24"/>
+          <w:highlight w:val="green"/>
         </w:rPr>
         <w:t xml:space="preserve"> в URL</w:t>
       </w:r>
@@ -2376,15 +2486,17 @@
           <w:color w:val="000000" w:themeColor="text1"/>
           <w:sz w:val="24"/>
           <w:szCs w:val="24"/>
-        </w:rPr>
-      </w:pPr>
-      <w:proofErr w:type="spellStart"/>
-      <w:r>
-        <w:rPr>
-          <w:rFonts w:cstheme="minorHAnsi"/>
-          <w:color w:val="000000" w:themeColor="text1"/>
-          <w:sz w:val="24"/>
-          <w:szCs w:val="24"/>
+          <w:highlight w:val="green"/>
+        </w:rPr>
+      </w:pPr>
+      <w:proofErr w:type="spellStart"/>
+      <w:r>
+        <w:rPr>
+          <w:rFonts w:cstheme="minorHAnsi"/>
+          <w:color w:val="000000" w:themeColor="text1"/>
+          <w:sz w:val="24"/>
+          <w:szCs w:val="24"/>
+          <w:highlight w:val="green"/>
         </w:rPr>
         <w:t>Ключови</w:t>
       </w:r>
@@ -2395,16 +2507,18 @@
           <w:color w:val="000000" w:themeColor="text1"/>
           <w:sz w:val="24"/>
           <w:szCs w:val="24"/>
-        </w:rPr>
-        <w:t xml:space="preserve"> </w:t>
-      </w:r>
-      <w:proofErr w:type="spellStart"/>
-      <w:r>
-        <w:rPr>
-          <w:rFonts w:cstheme="minorHAnsi"/>
-          <w:color w:val="000000" w:themeColor="text1"/>
-          <w:sz w:val="24"/>
-          <w:szCs w:val="24"/>
+          <w:highlight w:val="green"/>
+        </w:rPr>
+        <w:t xml:space="preserve"> </w:t>
+      </w:r>
+      <w:proofErr w:type="spellStart"/>
+      <w:r>
+        <w:rPr>
+          <w:rFonts w:cstheme="minorHAnsi"/>
+          <w:color w:val="000000" w:themeColor="text1"/>
+          <w:sz w:val="24"/>
+          <w:szCs w:val="24"/>
+          <w:highlight w:val="green"/>
         </w:rPr>
         <w:t>думи</w:t>
       </w:r>
@@ -2415,6 +2529,7 @@
           <w:color w:val="000000" w:themeColor="text1"/>
           <w:sz w:val="24"/>
           <w:szCs w:val="24"/>
+          <w:highlight w:val="green"/>
         </w:rPr>
         <w:t xml:space="preserve"> в </w:t>
       </w:r>
@@ -2425,6 +2540,7 @@
           <w:color w:val="000000" w:themeColor="text1"/>
           <w:sz w:val="24"/>
           <w:szCs w:val="24"/>
+          <w:highlight w:val="green"/>
         </w:rPr>
         <w:t>домейна</w:t>
       </w:r>
@@ -2446,15 +2562,17 @@
           <w:color w:val="000000" w:themeColor="text1"/>
           <w:sz w:val="24"/>
           <w:szCs w:val="24"/>
-        </w:rPr>
-      </w:pPr>
-      <w:proofErr w:type="spellStart"/>
-      <w:r>
-        <w:rPr>
-          <w:rFonts w:cstheme="minorHAnsi"/>
-          <w:color w:val="000000" w:themeColor="text1"/>
-          <w:sz w:val="24"/>
-          <w:szCs w:val="24"/>
+          <w:highlight w:val="green"/>
+        </w:rPr>
+      </w:pPr>
+      <w:proofErr w:type="spellStart"/>
+      <w:r>
+        <w:rPr>
+          <w:rFonts w:cstheme="minorHAnsi"/>
+          <w:color w:val="000000" w:themeColor="text1"/>
+          <w:sz w:val="24"/>
+          <w:szCs w:val="24"/>
+          <w:highlight w:val="green"/>
         </w:rPr>
         <w:t>Ключови</w:t>
       </w:r>
@@ -2465,16 +2583,18 @@
           <w:color w:val="000000" w:themeColor="text1"/>
           <w:sz w:val="24"/>
           <w:szCs w:val="24"/>
-        </w:rPr>
-        <w:t xml:space="preserve"> </w:t>
-      </w:r>
-      <w:proofErr w:type="spellStart"/>
-      <w:r>
-        <w:rPr>
-          <w:rFonts w:cstheme="minorHAnsi"/>
-          <w:color w:val="000000" w:themeColor="text1"/>
-          <w:sz w:val="24"/>
-          <w:szCs w:val="24"/>
+          <w:highlight w:val="green"/>
+        </w:rPr>
+        <w:t xml:space="preserve"> </w:t>
+      </w:r>
+      <w:proofErr w:type="spellStart"/>
+      <w:r>
+        <w:rPr>
+          <w:rFonts w:cstheme="minorHAnsi"/>
+          <w:color w:val="000000" w:themeColor="text1"/>
+          <w:sz w:val="24"/>
+          <w:szCs w:val="24"/>
+          <w:highlight w:val="green"/>
         </w:rPr>
         <w:t>думи</w:t>
       </w:r>
@@ -2485,6 +2605,7 @@
           <w:color w:val="000000" w:themeColor="text1"/>
           <w:sz w:val="24"/>
           <w:szCs w:val="24"/>
+          <w:highlight w:val="green"/>
         </w:rPr>
         <w:t xml:space="preserve"> в H</w:t>
       </w:r>
@@ -2495,6 +2616,7 @@
           <w:color w:val="000000" w:themeColor="text1"/>
           <w:sz w:val="24"/>
           <w:szCs w:val="24"/>
+          <w:highlight w:val="green"/>
         </w:rPr>
         <w:t>1, ..</w:t>
       </w:r>
@@ -2505,6 +2627,7 @@
           <w:color w:val="000000" w:themeColor="text1"/>
           <w:sz w:val="24"/>
           <w:szCs w:val="24"/>
+          <w:highlight w:val="green"/>
         </w:rPr>
         <w:t>, H6</w:t>
       </w:r>
@@ -2525,15 +2648,17 @@
           <w:color w:val="000000" w:themeColor="text1"/>
           <w:sz w:val="24"/>
           <w:szCs w:val="24"/>
-        </w:rPr>
-      </w:pPr>
-      <w:proofErr w:type="spellStart"/>
-      <w:r>
-        <w:rPr>
-          <w:rFonts w:cstheme="minorHAnsi"/>
-          <w:color w:val="000000" w:themeColor="text1"/>
-          <w:sz w:val="24"/>
-          <w:szCs w:val="24"/>
+          <w:highlight w:val="green"/>
+        </w:rPr>
+      </w:pPr>
+      <w:proofErr w:type="spellStart"/>
+      <w:r>
+        <w:rPr>
+          <w:rFonts w:cstheme="minorHAnsi"/>
+          <w:color w:val="000000" w:themeColor="text1"/>
+          <w:sz w:val="24"/>
+          <w:szCs w:val="24"/>
+          <w:highlight w:val="green"/>
         </w:rPr>
         <w:t>Да</w:t>
       </w:r>
@@ -2544,16 +2669,18 @@
           <w:color w:val="000000" w:themeColor="text1"/>
           <w:sz w:val="24"/>
           <w:szCs w:val="24"/>
-        </w:rPr>
-        <w:t xml:space="preserve"> </w:t>
-      </w:r>
-      <w:proofErr w:type="spellStart"/>
-      <w:r>
-        <w:rPr>
-          <w:rFonts w:cstheme="minorHAnsi"/>
-          <w:color w:val="000000" w:themeColor="text1"/>
-          <w:sz w:val="24"/>
-          <w:szCs w:val="24"/>
+          <w:highlight w:val="green"/>
+        </w:rPr>
+        <w:t xml:space="preserve"> </w:t>
+      </w:r>
+      <w:proofErr w:type="spellStart"/>
+      <w:r>
+        <w:rPr>
+          <w:rFonts w:cstheme="minorHAnsi"/>
+          <w:color w:val="000000" w:themeColor="text1"/>
+          <w:sz w:val="24"/>
+          <w:szCs w:val="24"/>
+          <w:highlight w:val="green"/>
         </w:rPr>
         <w:t>има</w:t>
       </w:r>
@@ -2564,16 +2691,18 @@
           <w:color w:val="000000" w:themeColor="text1"/>
           <w:sz w:val="24"/>
           <w:szCs w:val="24"/>
-        </w:rPr>
-        <w:t xml:space="preserve"> </w:t>
-      </w:r>
-      <w:proofErr w:type="spellStart"/>
-      <w:r>
-        <w:rPr>
-          <w:rFonts w:cstheme="minorHAnsi"/>
-          <w:color w:val="000000" w:themeColor="text1"/>
-          <w:sz w:val="24"/>
-          <w:szCs w:val="24"/>
+          <w:highlight w:val="green"/>
+        </w:rPr>
+        <w:t xml:space="preserve"> </w:t>
+      </w:r>
+      <w:proofErr w:type="spellStart"/>
+      <w:r>
+        <w:rPr>
+          <w:rFonts w:cstheme="minorHAnsi"/>
+          <w:color w:val="000000" w:themeColor="text1"/>
+          <w:sz w:val="24"/>
+          <w:szCs w:val="24"/>
+          <w:highlight w:val="green"/>
         </w:rPr>
         <w:t>страница</w:t>
       </w:r>
@@ -2584,16 +2713,18 @@
           <w:color w:val="000000" w:themeColor="text1"/>
           <w:sz w:val="24"/>
           <w:szCs w:val="24"/>
-        </w:rPr>
-        <w:t xml:space="preserve"> </w:t>
-      </w:r>
-      <w:proofErr w:type="spellStart"/>
-      <w:r>
-        <w:rPr>
-          <w:rFonts w:cstheme="minorHAnsi"/>
-          <w:color w:val="000000" w:themeColor="text1"/>
-          <w:sz w:val="24"/>
-          <w:szCs w:val="24"/>
+          <w:highlight w:val="green"/>
+        </w:rPr>
+        <w:t xml:space="preserve"> </w:t>
+      </w:r>
+      <w:proofErr w:type="spellStart"/>
+      <w:r>
+        <w:rPr>
+          <w:rFonts w:cstheme="minorHAnsi"/>
+          <w:color w:val="000000" w:themeColor="text1"/>
+          <w:sz w:val="24"/>
+          <w:szCs w:val="24"/>
+          <w:highlight w:val="green"/>
         </w:rPr>
         <w:t>Условия</w:t>
       </w:r>
@@ -2604,16 +2735,18 @@
           <w:color w:val="000000" w:themeColor="text1"/>
           <w:sz w:val="24"/>
           <w:szCs w:val="24"/>
-        </w:rPr>
-        <w:t xml:space="preserve"> </w:t>
-      </w:r>
-      <w:proofErr w:type="spellStart"/>
-      <w:r>
-        <w:rPr>
-          <w:rFonts w:cstheme="minorHAnsi"/>
-          <w:color w:val="000000" w:themeColor="text1"/>
-          <w:sz w:val="24"/>
-          <w:szCs w:val="24"/>
+          <w:highlight w:val="green"/>
+        </w:rPr>
+        <w:t xml:space="preserve"> </w:t>
+      </w:r>
+      <w:proofErr w:type="spellStart"/>
+      <w:r>
+        <w:rPr>
+          <w:rFonts w:cstheme="minorHAnsi"/>
+          <w:color w:val="000000" w:themeColor="text1"/>
+          <w:sz w:val="24"/>
+          <w:szCs w:val="24"/>
+          <w:highlight w:val="green"/>
         </w:rPr>
         <w:t>за</w:t>
       </w:r>
@@ -2624,16 +2757,18 @@
           <w:color w:val="000000" w:themeColor="text1"/>
           <w:sz w:val="24"/>
           <w:szCs w:val="24"/>
-        </w:rPr>
-        <w:t xml:space="preserve"> </w:t>
-      </w:r>
-      <w:proofErr w:type="spellStart"/>
-      <w:r>
-        <w:rPr>
-          <w:rFonts w:cstheme="minorHAnsi"/>
-          <w:color w:val="000000" w:themeColor="text1"/>
-          <w:sz w:val="24"/>
-          <w:szCs w:val="24"/>
+          <w:highlight w:val="green"/>
+        </w:rPr>
+        <w:t xml:space="preserve"> </w:t>
+      </w:r>
+      <w:proofErr w:type="spellStart"/>
+      <w:r>
+        <w:rPr>
+          <w:rFonts w:cstheme="minorHAnsi"/>
+          <w:color w:val="000000" w:themeColor="text1"/>
+          <w:sz w:val="24"/>
+          <w:szCs w:val="24"/>
+          <w:highlight w:val="green"/>
         </w:rPr>
         <w:t>ползване</w:t>
       </w:r>
@@ -2644,6 +2779,7 @@
           <w:color w:val="000000" w:themeColor="text1"/>
           <w:sz w:val="24"/>
           <w:szCs w:val="24"/>
+          <w:highlight w:val="green"/>
         </w:rPr>
         <w:t xml:space="preserve"> и </w:t>
       </w:r>
@@ -2654,6 +2790,7 @@
           <w:color w:val="000000" w:themeColor="text1"/>
           <w:sz w:val="24"/>
           <w:szCs w:val="24"/>
+          <w:highlight w:val="green"/>
         </w:rPr>
         <w:t>Защита</w:t>
       </w:r>
@@ -2664,16 +2801,18 @@
           <w:color w:val="000000" w:themeColor="text1"/>
           <w:sz w:val="24"/>
           <w:szCs w:val="24"/>
-        </w:rPr>
-        <w:t xml:space="preserve"> </w:t>
-      </w:r>
-      <w:proofErr w:type="spellStart"/>
-      <w:r>
-        <w:rPr>
-          <w:rFonts w:cstheme="minorHAnsi"/>
-          <w:color w:val="000000" w:themeColor="text1"/>
-          <w:sz w:val="24"/>
-          <w:szCs w:val="24"/>
+          <w:highlight w:val="green"/>
+        </w:rPr>
+        <w:t xml:space="preserve"> </w:t>
+      </w:r>
+      <w:proofErr w:type="spellStart"/>
+      <w:r>
+        <w:rPr>
+          <w:rFonts w:cstheme="minorHAnsi"/>
+          <w:color w:val="000000" w:themeColor="text1"/>
+          <w:sz w:val="24"/>
+          <w:szCs w:val="24"/>
+          <w:highlight w:val="green"/>
         </w:rPr>
         <w:t>на</w:t>
       </w:r>
@@ -2684,16 +2823,18 @@
           <w:color w:val="000000" w:themeColor="text1"/>
           <w:sz w:val="24"/>
           <w:szCs w:val="24"/>
-        </w:rPr>
-        <w:t xml:space="preserve"> </w:t>
-      </w:r>
-      <w:proofErr w:type="spellStart"/>
-      <w:r>
-        <w:rPr>
-          <w:rFonts w:cstheme="minorHAnsi"/>
-          <w:color w:val="000000" w:themeColor="text1"/>
-          <w:sz w:val="24"/>
-          <w:szCs w:val="24"/>
+          <w:highlight w:val="green"/>
+        </w:rPr>
+        <w:t xml:space="preserve"> </w:t>
+      </w:r>
+      <w:proofErr w:type="spellStart"/>
+      <w:r>
+        <w:rPr>
+          <w:rFonts w:cstheme="minorHAnsi"/>
+          <w:color w:val="000000" w:themeColor="text1"/>
+          <w:sz w:val="24"/>
+          <w:szCs w:val="24"/>
+          <w:highlight w:val="green"/>
         </w:rPr>
         <w:t>данните</w:t>
       </w:r>
@@ -2745,14 +2886,16 @@
           <w:color w:val="000000" w:themeColor="text1"/>
           <w:sz w:val="24"/>
           <w:szCs w:val="24"/>
-        </w:rPr>
-      </w:pPr>
-      <w:r>
-        <w:rPr>
-          <w:rFonts w:cstheme="minorHAnsi"/>
-          <w:color w:val="000000" w:themeColor="text1"/>
-          <w:sz w:val="24"/>
-          <w:szCs w:val="24"/>
+          <w:highlight w:val="green"/>
+        </w:rPr>
+      </w:pPr>
+      <w:r>
+        <w:rPr>
+          <w:rFonts w:cstheme="minorHAnsi"/>
+          <w:color w:val="000000" w:themeColor="text1"/>
+          <w:sz w:val="24"/>
+          <w:szCs w:val="24"/>
+          <w:highlight w:val="green"/>
         </w:rPr>
         <w:t xml:space="preserve">FB </w:t>
       </w:r>
@@ -2763,6 +2906,7 @@
           <w:color w:val="000000" w:themeColor="text1"/>
           <w:sz w:val="24"/>
           <w:szCs w:val="24"/>
+          <w:highlight w:val="green"/>
         </w:rPr>
         <w:t>og</w:t>
       </w:r>
@@ -2773,6 +2917,7 @@
           <w:color w:val="000000" w:themeColor="text1"/>
           <w:sz w:val="24"/>
           <w:szCs w:val="24"/>
+          <w:highlight w:val="green"/>
         </w:rPr>
         <w:t xml:space="preserve"> tags в meta </w:t>
       </w:r>
@@ -2783,6 +2928,7 @@
           <w:color w:val="000000" w:themeColor="text1"/>
           <w:sz w:val="24"/>
           <w:szCs w:val="24"/>
+          <w:highlight w:val="green"/>
         </w:rPr>
         <w:t>секцията</w:t>
       </w:r>
@@ -2834,15 +2980,17 @@
           <w:color w:val="000000" w:themeColor="text1"/>
           <w:sz w:val="24"/>
           <w:szCs w:val="24"/>
-        </w:rPr>
-      </w:pPr>
-      <w:proofErr w:type="spellStart"/>
-      <w:r>
-        <w:rPr>
-          <w:rFonts w:cstheme="minorHAnsi"/>
-          <w:color w:val="000000" w:themeColor="text1"/>
-          <w:sz w:val="24"/>
-          <w:szCs w:val="24"/>
+          <w:highlight w:val="green"/>
+        </w:rPr>
+      </w:pPr>
+      <w:proofErr w:type="spellStart"/>
+      <w:r>
+        <w:rPr>
+          <w:rFonts w:cstheme="minorHAnsi"/>
+          <w:color w:val="000000" w:themeColor="text1"/>
+          <w:sz w:val="24"/>
+          <w:szCs w:val="24"/>
+          <w:highlight w:val="green"/>
         </w:rPr>
         <w:t>Да</w:t>
       </w:r>
@@ -2853,16 +3001,18 @@
           <w:color w:val="000000" w:themeColor="text1"/>
           <w:sz w:val="24"/>
           <w:szCs w:val="24"/>
-        </w:rPr>
-        <w:t xml:space="preserve"> </w:t>
-      </w:r>
-      <w:proofErr w:type="spellStart"/>
-      <w:r>
-        <w:rPr>
-          <w:rFonts w:cstheme="minorHAnsi"/>
-          <w:color w:val="000000" w:themeColor="text1"/>
-          <w:sz w:val="24"/>
-          <w:szCs w:val="24"/>
+          <w:highlight w:val="green"/>
+        </w:rPr>
+        <w:t xml:space="preserve"> </w:t>
+      </w:r>
+      <w:proofErr w:type="spellStart"/>
+      <w:r>
+        <w:rPr>
+          <w:rFonts w:cstheme="minorHAnsi"/>
+          <w:color w:val="000000" w:themeColor="text1"/>
+          <w:sz w:val="24"/>
+          <w:szCs w:val="24"/>
+          <w:highlight w:val="green"/>
         </w:rPr>
         <w:t>има</w:t>
       </w:r>
@@ -2873,16 +3023,18 @@
           <w:color w:val="000000" w:themeColor="text1"/>
           <w:sz w:val="24"/>
           <w:szCs w:val="24"/>
-        </w:rPr>
-        <w:t xml:space="preserve"> </w:t>
-      </w:r>
-      <w:proofErr w:type="spellStart"/>
-      <w:r>
-        <w:rPr>
-          <w:rFonts w:cstheme="minorHAnsi"/>
-          <w:color w:val="000000" w:themeColor="text1"/>
-          <w:sz w:val="24"/>
-          <w:szCs w:val="24"/>
+          <w:highlight w:val="green"/>
+        </w:rPr>
+        <w:t xml:space="preserve"> </w:t>
+      </w:r>
+      <w:proofErr w:type="spellStart"/>
+      <w:r>
+        <w:rPr>
+          <w:rFonts w:cstheme="minorHAnsi"/>
+          <w:color w:val="000000" w:themeColor="text1"/>
+          <w:sz w:val="24"/>
+          <w:szCs w:val="24"/>
+          <w:highlight w:val="green"/>
         </w:rPr>
         <w:t>регистрация</w:t>
       </w:r>
@@ -2893,6 +3045,7 @@
           <w:color w:val="000000" w:themeColor="text1"/>
           <w:sz w:val="24"/>
           <w:szCs w:val="24"/>
+          <w:highlight w:val="green"/>
         </w:rPr>
         <w:t xml:space="preserve"> в Google Search Console и Google Analytics</w:t>
       </w:r>
@@ -2913,15 +3066,17 @@
           <w:color w:val="000000" w:themeColor="text1"/>
           <w:sz w:val="24"/>
           <w:szCs w:val="24"/>
-        </w:rPr>
-      </w:pPr>
-      <w:proofErr w:type="spellStart"/>
-      <w:r>
-        <w:rPr>
-          <w:rFonts w:cstheme="minorHAnsi"/>
-          <w:color w:val="000000" w:themeColor="text1"/>
-          <w:sz w:val="24"/>
-          <w:szCs w:val="24"/>
+          <w:highlight w:val="green"/>
+        </w:rPr>
+      </w:pPr>
+      <w:proofErr w:type="spellStart"/>
+      <w:r>
+        <w:rPr>
+          <w:rFonts w:cstheme="minorHAnsi"/>
+          <w:color w:val="000000" w:themeColor="text1"/>
+          <w:sz w:val="24"/>
+          <w:szCs w:val="24"/>
+          <w:highlight w:val="green"/>
         </w:rPr>
         <w:t>Всяка</w:t>
       </w:r>
@@ -2932,16 +3087,18 @@
           <w:color w:val="000000" w:themeColor="text1"/>
           <w:sz w:val="24"/>
           <w:szCs w:val="24"/>
-        </w:rPr>
-        <w:t xml:space="preserve"> </w:t>
-      </w:r>
-      <w:proofErr w:type="spellStart"/>
-      <w:r>
-        <w:rPr>
-          <w:rFonts w:cstheme="minorHAnsi"/>
-          <w:color w:val="000000" w:themeColor="text1"/>
-          <w:sz w:val="24"/>
-          <w:szCs w:val="24"/>
+          <w:highlight w:val="green"/>
+        </w:rPr>
+        <w:t xml:space="preserve"> </w:t>
+      </w:r>
+      <w:proofErr w:type="spellStart"/>
+      <w:r>
+        <w:rPr>
+          <w:rFonts w:cstheme="minorHAnsi"/>
+          <w:color w:val="000000" w:themeColor="text1"/>
+          <w:sz w:val="24"/>
+          <w:szCs w:val="24"/>
+          <w:highlight w:val="green"/>
         </w:rPr>
         <w:t>страница</w:t>
       </w:r>
@@ -2952,16 +3109,18 @@
           <w:color w:val="000000" w:themeColor="text1"/>
           <w:sz w:val="24"/>
           <w:szCs w:val="24"/>
-        </w:rPr>
-        <w:t xml:space="preserve"> </w:t>
-      </w:r>
-      <w:proofErr w:type="spellStart"/>
-      <w:r>
-        <w:rPr>
-          <w:rFonts w:cstheme="minorHAnsi"/>
-          <w:color w:val="000000" w:themeColor="text1"/>
-          <w:sz w:val="24"/>
-          <w:szCs w:val="24"/>
+          <w:highlight w:val="green"/>
+        </w:rPr>
+        <w:t xml:space="preserve"> </w:t>
+      </w:r>
+      <w:proofErr w:type="spellStart"/>
+      <w:r>
+        <w:rPr>
+          <w:rFonts w:cstheme="minorHAnsi"/>
+          <w:color w:val="000000" w:themeColor="text1"/>
+          <w:sz w:val="24"/>
+          <w:szCs w:val="24"/>
+          <w:highlight w:val="green"/>
         </w:rPr>
         <w:t>да</w:t>
       </w:r>
@@ -2972,6 +3131,7 @@
           <w:color w:val="000000" w:themeColor="text1"/>
           <w:sz w:val="24"/>
           <w:szCs w:val="24"/>
+          <w:highlight w:val="green"/>
         </w:rPr>
         <w:t xml:space="preserve"> е </w:t>
       </w:r>
@@ -2982,6 +3142,7 @@
           <w:color w:val="000000" w:themeColor="text1"/>
           <w:sz w:val="24"/>
           <w:szCs w:val="24"/>
+          <w:highlight w:val="green"/>
         </w:rPr>
         <w:t>оптимизирана</w:t>
       </w:r>
@@ -2992,6 +3153,7 @@
           <w:color w:val="000000" w:themeColor="text1"/>
           <w:sz w:val="24"/>
           <w:szCs w:val="24"/>
+          <w:highlight w:val="green"/>
         </w:rPr>
         <w:t xml:space="preserve">, </w:t>
       </w:r>
@@ -3002,6 +3164,7 @@
           <w:color w:val="000000" w:themeColor="text1"/>
           <w:sz w:val="24"/>
           <w:szCs w:val="24"/>
+          <w:highlight w:val="green"/>
         </w:rPr>
         <w:t>като</w:t>
       </w:r>
@@ -3012,16 +3175,18 @@
           <w:color w:val="000000" w:themeColor="text1"/>
           <w:sz w:val="24"/>
           <w:szCs w:val="24"/>
-        </w:rPr>
-        <w:t xml:space="preserve"> </w:t>
-      </w:r>
-      <w:proofErr w:type="spellStart"/>
-      <w:r>
-        <w:rPr>
-          <w:rFonts w:cstheme="minorHAnsi"/>
-          <w:color w:val="000000" w:themeColor="text1"/>
-          <w:sz w:val="24"/>
-          <w:szCs w:val="24"/>
+          <w:highlight w:val="green"/>
+        </w:rPr>
+        <w:t xml:space="preserve"> </w:t>
+      </w:r>
+      <w:proofErr w:type="spellStart"/>
+      <w:r>
+        <w:rPr>
+          <w:rFonts w:cstheme="minorHAnsi"/>
+          <w:color w:val="000000" w:themeColor="text1"/>
+          <w:sz w:val="24"/>
+          <w:szCs w:val="24"/>
+          <w:highlight w:val="green"/>
         </w:rPr>
         <w:t>има</w:t>
       </w:r>
@@ -3032,16 +3197,18 @@
           <w:color w:val="000000" w:themeColor="text1"/>
           <w:sz w:val="24"/>
           <w:szCs w:val="24"/>
-        </w:rPr>
-        <w:t xml:space="preserve"> </w:t>
-      </w:r>
-      <w:proofErr w:type="spellStart"/>
-      <w:r>
-        <w:rPr>
-          <w:rFonts w:cstheme="minorHAnsi"/>
-          <w:color w:val="000000" w:themeColor="text1"/>
-          <w:sz w:val="24"/>
-          <w:szCs w:val="24"/>
+          <w:highlight w:val="green"/>
+        </w:rPr>
+        <w:t xml:space="preserve"> </w:t>
+      </w:r>
+      <w:proofErr w:type="spellStart"/>
+      <w:r>
+        <w:rPr>
+          <w:rFonts w:cstheme="minorHAnsi"/>
+          <w:color w:val="000000" w:themeColor="text1"/>
+          <w:sz w:val="24"/>
+          <w:szCs w:val="24"/>
+          <w:highlight w:val="green"/>
         </w:rPr>
         <w:t>списък</w:t>
       </w:r>
@@ -3052,16 +3219,18 @@
           <w:color w:val="000000" w:themeColor="text1"/>
           <w:sz w:val="24"/>
           <w:szCs w:val="24"/>
-        </w:rPr>
-        <w:t xml:space="preserve"> </w:t>
-      </w:r>
-      <w:proofErr w:type="spellStart"/>
-      <w:r>
-        <w:rPr>
-          <w:rFonts w:cstheme="minorHAnsi"/>
-          <w:color w:val="000000" w:themeColor="text1"/>
-          <w:sz w:val="24"/>
-          <w:szCs w:val="24"/>
+          <w:highlight w:val="green"/>
+        </w:rPr>
+        <w:t xml:space="preserve"> </w:t>
+      </w:r>
+      <w:proofErr w:type="spellStart"/>
+      <w:r>
+        <w:rPr>
+          <w:rFonts w:cstheme="minorHAnsi"/>
+          <w:color w:val="000000" w:themeColor="text1"/>
+          <w:sz w:val="24"/>
+          <w:szCs w:val="24"/>
+          <w:highlight w:val="green"/>
         </w:rPr>
         <w:t>от</w:t>
       </w:r>
@@ -3072,16 +3241,18 @@
           <w:color w:val="000000" w:themeColor="text1"/>
           <w:sz w:val="24"/>
           <w:szCs w:val="24"/>
-        </w:rPr>
-        <w:t xml:space="preserve"> </w:t>
-      </w:r>
-      <w:proofErr w:type="spellStart"/>
-      <w:r>
-        <w:rPr>
-          <w:rFonts w:cstheme="minorHAnsi"/>
-          <w:color w:val="000000" w:themeColor="text1"/>
-          <w:sz w:val="24"/>
-          <w:szCs w:val="24"/>
+          <w:highlight w:val="green"/>
+        </w:rPr>
+        <w:t xml:space="preserve"> </w:t>
+      </w:r>
+      <w:proofErr w:type="spellStart"/>
+      <w:r>
+        <w:rPr>
+          <w:rFonts w:cstheme="minorHAnsi"/>
+          <w:color w:val="000000" w:themeColor="text1"/>
+          <w:sz w:val="24"/>
+          <w:szCs w:val="24"/>
+          <w:highlight w:val="green"/>
         </w:rPr>
         <w:t>поне</w:t>
       </w:r>
@@ -3092,15 +3263,17 @@
           <w:color w:val="000000" w:themeColor="text1"/>
           <w:sz w:val="24"/>
           <w:szCs w:val="24"/>
-        </w:rPr>
-        <w:t xml:space="preserve"> </w:t>
-      </w:r>
-      <w:r>
-        <w:rPr>
-          <w:rFonts w:cstheme="minorHAnsi"/>
-          <w:color w:val="000000" w:themeColor="text1"/>
-          <w:sz w:val="24"/>
-          <w:szCs w:val="24"/>
+          <w:highlight w:val="green"/>
+        </w:rPr>
+        <w:t xml:space="preserve"> </w:t>
+      </w:r>
+      <w:r>
+        <w:rPr>
+          <w:rFonts w:cstheme="minorHAnsi"/>
+          <w:color w:val="000000" w:themeColor="text1"/>
+          <w:sz w:val="24"/>
+          <w:szCs w:val="24"/>
+          <w:highlight w:val="green"/>
           <w:lang w:val="bg-BG"/>
         </w:rPr>
         <w:t>5</w:t>
@@ -3111,16 +3284,18 @@
           <w:color w:val="000000" w:themeColor="text1"/>
           <w:sz w:val="24"/>
           <w:szCs w:val="24"/>
-        </w:rPr>
-        <w:t xml:space="preserve"> </w:t>
-      </w:r>
-      <w:proofErr w:type="spellStart"/>
-      <w:r>
-        <w:rPr>
-          <w:rFonts w:cstheme="minorHAnsi"/>
-          <w:color w:val="000000" w:themeColor="text1"/>
-          <w:sz w:val="24"/>
-          <w:szCs w:val="24"/>
+          <w:highlight w:val="green"/>
+        </w:rPr>
+        <w:t xml:space="preserve"> </w:t>
+      </w:r>
+      <w:proofErr w:type="spellStart"/>
+      <w:r>
+        <w:rPr>
+          <w:rFonts w:cstheme="minorHAnsi"/>
+          <w:color w:val="000000" w:themeColor="text1"/>
+          <w:sz w:val="24"/>
+          <w:szCs w:val="24"/>
+          <w:highlight w:val="green"/>
         </w:rPr>
         <w:t>ключови</w:t>
       </w:r>
@@ -3131,16 +3306,18 @@
           <w:color w:val="000000" w:themeColor="text1"/>
           <w:sz w:val="24"/>
           <w:szCs w:val="24"/>
-        </w:rPr>
-        <w:t xml:space="preserve"> </w:t>
-      </w:r>
-      <w:proofErr w:type="spellStart"/>
-      <w:r>
-        <w:rPr>
-          <w:rFonts w:cstheme="minorHAnsi"/>
-          <w:color w:val="000000" w:themeColor="text1"/>
-          <w:sz w:val="24"/>
-          <w:szCs w:val="24"/>
+          <w:highlight w:val="green"/>
+        </w:rPr>
+        <w:t xml:space="preserve"> </w:t>
+      </w:r>
+      <w:proofErr w:type="spellStart"/>
+      <w:r>
+        <w:rPr>
+          <w:rFonts w:cstheme="minorHAnsi"/>
+          <w:color w:val="000000" w:themeColor="text1"/>
+          <w:sz w:val="24"/>
+          <w:szCs w:val="24"/>
+          <w:highlight w:val="green"/>
         </w:rPr>
         <w:t>думи</w:t>
       </w:r>
@@ -3151,6 +3328,7 @@
           <w:color w:val="000000" w:themeColor="text1"/>
           <w:sz w:val="24"/>
           <w:szCs w:val="24"/>
+          <w:highlight w:val="green"/>
           <w:lang w:val="bg-BG"/>
         </w:rPr>
         <w:t>/фрази</w:t>
@@ -3161,6 +3339,7 @@
           <w:color w:val="000000" w:themeColor="text1"/>
           <w:sz w:val="24"/>
           <w:szCs w:val="24"/>
+          <w:highlight w:val="green"/>
         </w:rPr>
         <w:t xml:space="preserve">, и </w:t>
       </w:r>
@@ -3171,6 +3350,7 @@
           <w:color w:val="000000" w:themeColor="text1"/>
           <w:sz w:val="24"/>
           <w:szCs w:val="24"/>
+          <w:highlight w:val="green"/>
         </w:rPr>
         <w:t>всички</w:t>
       </w:r>
@@ -3181,6 +3361,7 @@
           <w:color w:val="000000" w:themeColor="text1"/>
           <w:sz w:val="24"/>
           <w:szCs w:val="24"/>
+          <w:highlight w:val="green"/>
           <w:lang w:val="bg-BG"/>
         </w:rPr>
         <w:t xml:space="preserve"> </w:t>
@@ -3192,6 +3373,7 @@
           <w:color w:val="000000" w:themeColor="text1"/>
           <w:sz w:val="24"/>
           <w:szCs w:val="24"/>
+          <w:highlight w:val="green"/>
         </w:rPr>
         <w:t>задължителни</w:t>
       </w:r>
@@ -3202,16 +3384,18 @@
           <w:color w:val="000000" w:themeColor="text1"/>
           <w:sz w:val="24"/>
           <w:szCs w:val="24"/>
-        </w:rPr>
-        <w:t xml:space="preserve"> </w:t>
-      </w:r>
-      <w:proofErr w:type="spellStart"/>
-      <w:r>
-        <w:rPr>
-          <w:rFonts w:cstheme="minorHAnsi"/>
-          <w:color w:val="000000" w:themeColor="text1"/>
-          <w:sz w:val="24"/>
-          <w:szCs w:val="24"/>
+          <w:highlight w:val="green"/>
+        </w:rPr>
+        <w:t xml:space="preserve"> </w:t>
+      </w:r>
+      <w:proofErr w:type="spellStart"/>
+      <w:r>
+        <w:rPr>
+          <w:rFonts w:cstheme="minorHAnsi"/>
+          <w:color w:val="000000" w:themeColor="text1"/>
+          <w:sz w:val="24"/>
+          <w:szCs w:val="24"/>
+          <w:highlight w:val="green"/>
         </w:rPr>
         <w:t>мета</w:t>
       </w:r>
@@ -3222,16 +3406,18 @@
           <w:color w:val="000000" w:themeColor="text1"/>
           <w:sz w:val="24"/>
           <w:szCs w:val="24"/>
-        </w:rPr>
-        <w:t xml:space="preserve"> </w:t>
-      </w:r>
-      <w:proofErr w:type="spellStart"/>
-      <w:r>
-        <w:rPr>
-          <w:rFonts w:cstheme="minorHAnsi"/>
-          <w:color w:val="000000" w:themeColor="text1"/>
-          <w:sz w:val="24"/>
-          <w:szCs w:val="24"/>
+          <w:highlight w:val="green"/>
+        </w:rPr>
+        <w:t xml:space="preserve"> </w:t>
+      </w:r>
+      <w:proofErr w:type="spellStart"/>
+      <w:r>
+        <w:rPr>
+          <w:rFonts w:cstheme="minorHAnsi"/>
+          <w:color w:val="000000" w:themeColor="text1"/>
+          <w:sz w:val="24"/>
+          <w:szCs w:val="24"/>
+          <w:highlight w:val="green"/>
         </w:rPr>
         <w:t>данни</w:t>
       </w:r>
@@ -3253,15 +3439,17 @@
           <w:color w:val="000000" w:themeColor="text1"/>
           <w:sz w:val="24"/>
           <w:szCs w:val="24"/>
-        </w:rPr>
-      </w:pPr>
-      <w:proofErr w:type="spellStart"/>
-      <w:r>
-        <w:rPr>
-          <w:rFonts w:cstheme="minorHAnsi"/>
-          <w:color w:val="000000" w:themeColor="text1"/>
-          <w:sz w:val="24"/>
-          <w:szCs w:val="24"/>
+          <w:highlight w:val="green"/>
+        </w:rPr>
+      </w:pPr>
+      <w:proofErr w:type="spellStart"/>
+      <w:r>
+        <w:rPr>
+          <w:rFonts w:cstheme="minorHAnsi"/>
+          <w:color w:val="000000" w:themeColor="text1"/>
+          <w:sz w:val="24"/>
+          <w:szCs w:val="24"/>
+          <w:highlight w:val="green"/>
         </w:rPr>
         <w:t>Да</w:t>
       </w:r>
@@ -3272,16 +3460,18 @@
           <w:color w:val="000000" w:themeColor="text1"/>
           <w:sz w:val="24"/>
           <w:szCs w:val="24"/>
-        </w:rPr>
-        <w:t xml:space="preserve"> </w:t>
-      </w:r>
-      <w:proofErr w:type="spellStart"/>
-      <w:r>
-        <w:rPr>
-          <w:rFonts w:cstheme="minorHAnsi"/>
-          <w:color w:val="000000" w:themeColor="text1"/>
-          <w:sz w:val="24"/>
-          <w:szCs w:val="24"/>
+          <w:highlight w:val="green"/>
+        </w:rPr>
+        <w:t xml:space="preserve"> </w:t>
+      </w:r>
+      <w:proofErr w:type="spellStart"/>
+      <w:r>
+        <w:rPr>
+          <w:rFonts w:cstheme="minorHAnsi"/>
+          <w:color w:val="000000" w:themeColor="text1"/>
+          <w:sz w:val="24"/>
+          <w:szCs w:val="24"/>
+          <w:highlight w:val="green"/>
         </w:rPr>
         <w:t>има</w:t>
       </w:r>
@@ -3292,16 +3482,18 @@
           <w:color w:val="000000" w:themeColor="text1"/>
           <w:sz w:val="24"/>
           <w:szCs w:val="24"/>
-        </w:rPr>
-        <w:t xml:space="preserve"> </w:t>
-      </w:r>
-      <w:proofErr w:type="spellStart"/>
-      <w:r>
-        <w:rPr>
-          <w:rFonts w:cstheme="minorHAnsi"/>
-          <w:color w:val="000000" w:themeColor="text1"/>
-          <w:sz w:val="24"/>
-          <w:szCs w:val="24"/>
+          <w:highlight w:val="green"/>
+        </w:rPr>
+        <w:t xml:space="preserve"> </w:t>
+      </w:r>
+      <w:proofErr w:type="spellStart"/>
+      <w:r>
+        <w:rPr>
+          <w:rFonts w:cstheme="minorHAnsi"/>
+          <w:color w:val="000000" w:themeColor="text1"/>
+          <w:sz w:val="24"/>
+          <w:szCs w:val="24"/>
+          <w:highlight w:val="green"/>
         </w:rPr>
         <w:t>страници</w:t>
       </w:r>
@@ -3312,6 +3504,7 @@
           <w:color w:val="000000" w:themeColor="text1"/>
           <w:sz w:val="24"/>
           <w:szCs w:val="24"/>
+          <w:highlight w:val="green"/>
         </w:rPr>
         <w:t xml:space="preserve">, в </w:t>
       </w:r>
@@ -3322,6 +3515,7 @@
           <w:color w:val="000000" w:themeColor="text1"/>
           <w:sz w:val="24"/>
           <w:szCs w:val="24"/>
+          <w:highlight w:val="green"/>
         </w:rPr>
         <w:t>които</w:t>
       </w:r>
@@ -3332,16 +3526,18 @@
           <w:color w:val="000000" w:themeColor="text1"/>
           <w:sz w:val="24"/>
           <w:szCs w:val="24"/>
-        </w:rPr>
-        <w:t xml:space="preserve"> </w:t>
-      </w:r>
-      <w:proofErr w:type="spellStart"/>
-      <w:r>
-        <w:rPr>
-          <w:rFonts w:cstheme="minorHAnsi"/>
-          <w:color w:val="000000" w:themeColor="text1"/>
-          <w:sz w:val="24"/>
-          <w:szCs w:val="24"/>
+          <w:highlight w:val="green"/>
+        </w:rPr>
+        <w:t xml:space="preserve"> </w:t>
+      </w:r>
+      <w:proofErr w:type="spellStart"/>
+      <w:r>
+        <w:rPr>
+          <w:rFonts w:cstheme="minorHAnsi"/>
+          <w:color w:val="000000" w:themeColor="text1"/>
+          <w:sz w:val="24"/>
+          <w:szCs w:val="24"/>
+          <w:highlight w:val="green"/>
         </w:rPr>
         <w:t>се</w:t>
       </w:r>
@@ -3352,16 +3548,18 @@
           <w:color w:val="000000" w:themeColor="text1"/>
           <w:sz w:val="24"/>
           <w:szCs w:val="24"/>
-        </w:rPr>
-        <w:t xml:space="preserve"> </w:t>
-      </w:r>
-      <w:proofErr w:type="spellStart"/>
-      <w:r>
-        <w:rPr>
-          <w:rFonts w:cstheme="minorHAnsi"/>
-          <w:color w:val="000000" w:themeColor="text1"/>
-          <w:sz w:val="24"/>
-          <w:szCs w:val="24"/>
+          <w:highlight w:val="green"/>
+        </w:rPr>
+        <w:t xml:space="preserve"> </w:t>
+      </w:r>
+      <w:proofErr w:type="spellStart"/>
+      <w:r>
+        <w:rPr>
+          <w:rFonts w:cstheme="minorHAnsi"/>
+          <w:color w:val="000000" w:themeColor="text1"/>
+          <w:sz w:val="24"/>
+          <w:szCs w:val="24"/>
+          <w:highlight w:val="green"/>
         </w:rPr>
         <w:t>използват</w:t>
       </w:r>
@@ -3372,16 +3570,18 @@
           <w:color w:val="000000" w:themeColor="text1"/>
           <w:sz w:val="24"/>
           <w:szCs w:val="24"/>
-        </w:rPr>
-        <w:t xml:space="preserve"> </w:t>
-      </w:r>
-      <w:proofErr w:type="spellStart"/>
-      <w:r>
-        <w:rPr>
-          <w:rFonts w:cstheme="minorHAnsi"/>
-          <w:color w:val="000000" w:themeColor="text1"/>
-          <w:sz w:val="24"/>
-          <w:szCs w:val="24"/>
+          <w:highlight w:val="green"/>
+        </w:rPr>
+        <w:t xml:space="preserve"> </w:t>
+      </w:r>
+      <w:proofErr w:type="spellStart"/>
+      <w:r>
+        <w:rPr>
+          <w:rFonts w:cstheme="minorHAnsi"/>
+          <w:color w:val="000000" w:themeColor="text1"/>
+          <w:sz w:val="24"/>
+          <w:szCs w:val="24"/>
+          <w:highlight w:val="green"/>
         </w:rPr>
         <w:t>подходящи</w:t>
       </w:r>
@@ -3392,16 +3592,18 @@
           <w:color w:val="000000" w:themeColor="text1"/>
           <w:sz w:val="24"/>
           <w:szCs w:val="24"/>
-        </w:rPr>
-        <w:t xml:space="preserve"> </w:t>
-      </w:r>
-      <w:proofErr w:type="spellStart"/>
-      <w:r>
-        <w:rPr>
-          <w:rFonts w:cstheme="minorHAnsi"/>
-          <w:color w:val="000000" w:themeColor="text1"/>
-          <w:sz w:val="24"/>
-          <w:szCs w:val="24"/>
+          <w:highlight w:val="green"/>
+        </w:rPr>
+        <w:t xml:space="preserve"> </w:t>
+      </w:r>
+      <w:proofErr w:type="spellStart"/>
+      <w:r>
+        <w:rPr>
+          <w:rFonts w:cstheme="minorHAnsi"/>
+          <w:color w:val="000000" w:themeColor="text1"/>
+          <w:sz w:val="24"/>
+          <w:szCs w:val="24"/>
+          <w:highlight w:val="green"/>
         </w:rPr>
         <w:t>микро</w:t>
       </w:r>
@@ -3412,16 +3614,18 @@
           <w:color w:val="000000" w:themeColor="text1"/>
           <w:sz w:val="24"/>
           <w:szCs w:val="24"/>
-        </w:rPr>
-        <w:t xml:space="preserve"> </w:t>
-      </w:r>
-      <w:proofErr w:type="spellStart"/>
-      <w:r>
-        <w:rPr>
-          <w:rFonts w:cstheme="minorHAnsi"/>
-          <w:color w:val="000000" w:themeColor="text1"/>
-          <w:sz w:val="24"/>
-          <w:szCs w:val="24"/>
+          <w:highlight w:val="green"/>
+        </w:rPr>
+        <w:t xml:space="preserve"> </w:t>
+      </w:r>
+      <w:proofErr w:type="spellStart"/>
+      <w:r>
+        <w:rPr>
+          <w:rFonts w:cstheme="minorHAnsi"/>
+          <w:color w:val="000000" w:themeColor="text1"/>
+          <w:sz w:val="24"/>
+          <w:szCs w:val="24"/>
+          <w:highlight w:val="green"/>
         </w:rPr>
         <w:t>дейта</w:t>
       </w:r>
@@ -3432,16 +3636,18 @@
           <w:color w:val="000000" w:themeColor="text1"/>
           <w:sz w:val="24"/>
           <w:szCs w:val="24"/>
-        </w:rPr>
-        <w:t xml:space="preserve"> </w:t>
-      </w:r>
-      <w:proofErr w:type="spellStart"/>
-      <w:r>
-        <w:rPr>
-          <w:rFonts w:cstheme="minorHAnsi"/>
-          <w:color w:val="000000" w:themeColor="text1"/>
-          <w:sz w:val="24"/>
-          <w:szCs w:val="24"/>
+          <w:highlight w:val="green"/>
+        </w:rPr>
+        <w:t xml:space="preserve"> </w:t>
+      </w:r>
+      <w:proofErr w:type="spellStart"/>
+      <w:r>
+        <w:rPr>
+          <w:rFonts w:cstheme="minorHAnsi"/>
+          <w:color w:val="000000" w:themeColor="text1"/>
+          <w:sz w:val="24"/>
+          <w:szCs w:val="24"/>
+          <w:highlight w:val="green"/>
         </w:rPr>
         <w:t>тагове</w:t>
       </w:r>

</xml_diff>